<commit_message>
Module 4 assignment completed
</commit_message>
<xml_diff>
--- a/Module4/Assignment/Module 4 Assignment v4.docx
+++ b/Module4/Assignment/Module 4 Assignment v4.docx
@@ -1,6 +1,6 @@
 
 <file path=word/document.xml><?xml version="1.0" encoding="utf-8"?>
-<w:document xmlns:wpc="http://schemas.microsoft.com/office/word/2010/wordprocessingCanvas" xmlns:cx="http://schemas.microsoft.com/office/drawing/2014/chartex" xmlns:cx1="http://schemas.microsoft.com/office/drawing/2015/9/8/chartex" xmlns:cx2="http://schemas.microsoft.com/office/drawing/2015/10/21/chartex" xmlns:cx3="http://schemas.microsoft.com/office/drawing/2016/5/9/chartex" xmlns:cx4="http://schemas.microsoft.com/office/drawing/2016/5/10/chartex" xmlns:cx5="http://schemas.microsoft.com/office/drawing/2016/5/11/chartex" xmlns:cx6="http://schemas.microsoft.com/office/drawing/2016/5/12/chartex" xmlns:cx7="http://schemas.microsoft.com/office/drawing/2016/5/13/chartex" xmlns:cx8="http://schemas.microsoft.com/office/drawing/2016/5/14/chartex" xmlns:mc="http://schemas.openxmlformats.org/markup-compatibility/2006" xmlns:aink="http://schemas.microsoft.com/office/drawing/2016/ink" xmlns:am3d="http://schemas.microsoft.com/office/drawing/2017/model3d" xmlns:o="urn:schemas-microsoft-com:office:office" xmlns:r="http://schemas.openxmlformats.org/officeDocument/2006/relationships" xmlns:m="http://schemas.openxmlformats.org/officeDocument/2006/math" xmlns:v="urn:schemas-microsoft-com:vml" xmlns:wp14="http://schemas.microsoft.com/office/word/2010/wordprocessingDrawing" xmlns:wp="http://schemas.openxmlformats.org/drawingml/2006/wordprocessingDrawing" xmlns:w10="urn:schemas-microsoft-com:office:word" xmlns:w="http://schemas.openxmlformats.org/wordprocessingml/2006/main" xmlns:w14="http://schemas.microsoft.com/office/word/2010/wordml" xmlns:w15="http://schemas.microsoft.com/office/word/2012/wordml" xmlns:w16cex="http://schemas.microsoft.com/office/word/2018/wordml/cex" xmlns:w16cid="http://schemas.microsoft.com/office/word/2016/wordml/cid" xmlns:w16="http://schemas.microsoft.com/office/word/2018/wordml" xmlns:w16se="http://schemas.microsoft.com/office/word/2015/wordml/symex" xmlns:wpg="http://schemas.microsoft.com/office/word/2010/wordprocessingGroup" xmlns:wpi="http://schemas.microsoft.com/office/word/2010/wordprocessingInk" xmlns:wne="http://schemas.microsoft.com/office/word/2006/wordml" xmlns:wps="http://schemas.microsoft.com/office/word/2010/wordprocessingShape" mc:Ignorable="w14 w15 w16se w16cid w16 w16cex wp14">
+<w:document xmlns:wpc="http://schemas.microsoft.com/office/word/2010/wordprocessingCanvas" xmlns:cx="http://schemas.microsoft.com/office/drawing/2014/chartex" xmlns:cx1="http://schemas.microsoft.com/office/drawing/2015/9/8/chartex" xmlns:cx2="http://schemas.microsoft.com/office/drawing/2015/10/21/chartex" xmlns:cx3="http://schemas.microsoft.com/office/drawing/2016/5/9/chartex" xmlns:cx4="http://schemas.microsoft.com/office/drawing/2016/5/10/chartex" xmlns:cx5="http://schemas.microsoft.com/office/drawing/2016/5/11/chartex" xmlns:cx6="http://schemas.microsoft.com/office/drawing/2016/5/12/chartex" xmlns:cx7="http://schemas.microsoft.com/office/drawing/2016/5/13/chartex" xmlns:cx8="http://schemas.microsoft.com/office/drawing/2016/5/14/chartex" xmlns:mc="http://schemas.openxmlformats.org/markup-compatibility/2006" xmlns:aink="http://schemas.microsoft.com/office/drawing/2016/ink" xmlns:am3d="http://schemas.microsoft.com/office/drawing/2017/model3d" xmlns:o="urn:schemas-microsoft-com:office:office" xmlns:oel="http://schemas.microsoft.com/office/2019/extlst" xmlns:r="http://schemas.openxmlformats.org/officeDocument/2006/relationships" xmlns:m="http://schemas.openxmlformats.org/officeDocument/2006/math" xmlns:v="urn:schemas-microsoft-com:vml" xmlns:wp14="http://schemas.microsoft.com/office/word/2010/wordprocessingDrawing" xmlns:wp="http://schemas.openxmlformats.org/drawingml/2006/wordprocessingDrawing" xmlns:w10="urn:schemas-microsoft-com:office:word" xmlns:w="http://schemas.openxmlformats.org/wordprocessingml/2006/main" xmlns:w14="http://schemas.microsoft.com/office/word/2010/wordml" xmlns:w15="http://schemas.microsoft.com/office/word/2012/wordml" xmlns:w16cex="http://schemas.microsoft.com/office/word/2018/wordml/cex" xmlns:w16cid="http://schemas.microsoft.com/office/word/2016/wordml/cid" xmlns:w16="http://schemas.microsoft.com/office/word/2018/wordml" xmlns:w16sdtdh="http://schemas.microsoft.com/office/word/2020/wordml/sdtdatahash" xmlns:w16se="http://schemas.microsoft.com/office/word/2015/wordml/symex" xmlns:wpg="http://schemas.microsoft.com/office/word/2010/wordprocessingGroup" xmlns:wpi="http://schemas.microsoft.com/office/word/2010/wordprocessingInk" xmlns:wne="http://schemas.microsoft.com/office/word/2006/wordml" xmlns:wps="http://schemas.microsoft.com/office/word/2010/wordprocessingShape" mc:Ignorable="w14 w15 w16se w16cid w16 w16cex w16sdtdh wp14">
   <w:body>
     <w:p>
       <w:pPr>
@@ -51,10 +51,7 @@
         <w:t xml:space="preserve"> (1-2 sentences)</w:t>
       </w:r>
       <w:r>
-        <w:t xml:space="preserve"> the following suppressive cell types of the TME and how they modulate the immune response to cancer.</w:t>
-      </w:r>
-      <w:r>
-        <w:t xml:space="preserve"> (40 points)</w:t>
+        <w:t xml:space="preserve"> the following suppressive cell types of the TME and how they modulate the immune response to cancer. (40 points)</w:t>
       </w:r>
     </w:p>
     <w:p>
@@ -64,13 +61,72 @@
           <w:ilvl w:val="1"/>
           <w:numId w:val="18"/>
         </w:numPr>
+        <w:spacing w:line="259" w:lineRule="auto"/>
+      </w:pPr>
+      <w:r>
+        <w:t>MDSCs (10 points)</w:t>
+      </w:r>
+    </w:p>
+    <w:p>
+      <w:pPr>
         <w:spacing w:after="160" w:line="259" w:lineRule="auto"/>
       </w:pPr>
       <w:r>
-        <w:t>MDSCs</w:t>
-      </w:r>
-      <w:r>
-        <w:t xml:space="preserve"> (10 points)</w:t>
+        <w:t xml:space="preserve">Myeloid-derived suppressor cells (MDSCs) are immature myeloid cells </w:t>
+      </w:r>
+      <w:r>
+        <w:t xml:space="preserve">which, under certain </w:t>
+      </w:r>
+      <w:r>
+        <w:t>conditions</w:t>
+      </w:r>
+      <w:r>
+        <w:t xml:space="preserve">, </w:t>
+      </w:r>
+      <w:r>
+        <w:t>may</w:t>
+      </w:r>
+      <w:r>
+        <w:t xml:space="preserve"> differentiate into neutrophils, eosinophils, basophils, </w:t>
+      </w:r>
+      <w:r>
+        <w:t>macrophages,</w:t>
+      </w:r>
+      <w:r>
+        <w:t xml:space="preserve"> </w:t>
+      </w:r>
+      <w:r>
+        <w:t>or dendritic cells (DCs).</w:t>
+      </w:r>
+      <w:r>
+        <w:t xml:space="preserve"> MDSCs could not only limit </w:t>
+      </w:r>
+      <w:r>
+        <w:t>immune response by inducing Tre</w:t>
+      </w:r>
+      <w:r>
+        <w:t>g</w:t>
+      </w:r>
+      <w:r>
+        <w:t>, inhibiting T-cells, modulating macrophages or DCs</w:t>
+      </w:r>
+      <w:r>
+        <w:t xml:space="preserve"> </w:t>
+      </w:r>
+      <w:r>
+        <w:t>but also directly stimulate tumor growth</w:t>
+      </w:r>
+      <w:r>
+        <w:t xml:space="preserve"> </w:t>
+      </w:r>
+      <w:r>
+        <w:t>by facilitating</w:t>
+      </w:r>
+      <w:r>
+        <w:t xml:space="preserve"> angiogenesis</w:t>
+      </w:r>
+      <w:r>
+        <w:t xml:space="preserve"> and metastasis.</w:t>
       </w:r>
     </w:p>
     <w:p>
@@ -80,14 +136,131 @@
           <w:ilvl w:val="1"/>
           <w:numId w:val="18"/>
         </w:numPr>
-        <w:spacing w:after="160" w:line="259" w:lineRule="auto"/>
-      </w:pPr>
+        <w:spacing w:line="259" w:lineRule="auto"/>
+      </w:pPr>
+      <w:r>
+        <w:t>Tregs (10 points)</w:t>
+      </w:r>
+    </w:p>
+    <w:p>
+      <w:r>
+        <w:t>Natural Treg can develop in the thymus or be generated by CD4+ Fox3 T cells.</w:t>
+      </w:r>
+    </w:p>
+    <w:p>
+      <w:pPr>
+        <w:pStyle w:val="Body"/>
+      </w:pPr>
+      <w:r>
+        <w:t xml:space="preserve">In cancer, </w:t>
+      </w:r>
+      <w:r>
+        <w:t>CD4 regulatory T-cells, are immunosuppressive. Tumor cells recruit and s</w:t>
+      </w:r>
+      <w:r>
+        <w:t>t</w:t>
+      </w:r>
+      <w:r>
+        <w:t xml:space="preserve">imulate them to suppress the immune </w:t>
+      </w:r>
+      <w:r>
+        <w:t xml:space="preserve">system, </w:t>
+      </w:r>
+      <w:r>
+        <w:t xml:space="preserve">and </w:t>
+      </w:r>
+      <w:r>
+        <w:t xml:space="preserve">Tregs induce </w:t>
+      </w:r>
+      <w:r>
+        <w:t>immune toleran</w:t>
+      </w:r>
+      <w:r>
+        <w:t>ce</w:t>
+      </w:r>
+      <w:r>
+        <w:t xml:space="preserve"> to cancer antigens</w:t>
+      </w:r>
+      <w:r>
+        <w:t xml:space="preserve">. </w:t>
+      </w:r>
+      <w:r>
+        <w:t>Additionally, they</w:t>
+      </w:r>
+      <w:r>
+        <w:t xml:space="preserve"> secrete immunosuppressive cytokines</w:t>
+      </w:r>
+      <w:r>
+        <w:t xml:space="preserve">, such as </w:t>
+      </w:r>
+      <w:r>
+        <w:t>TGF-beta and IL-</w:t>
+      </w:r>
+      <w:r>
+        <w:t>10,</w:t>
+      </w:r>
+      <w:r>
+        <w:t xml:space="preserve"> which </w:t>
+      </w:r>
+      <w:r>
+        <w:t>further stimulate Tregs and impair the effects of CD8</w:t>
+      </w:r>
+      <w:r>
+        <w:t xml:space="preserve">, </w:t>
+      </w:r>
+      <w:r>
+        <w:t>CD4 helper cells</w:t>
+      </w:r>
+      <w:r>
+        <w:t>,</w:t>
+      </w:r>
+      <w:r>
+        <w:t xml:space="preserve"> and NK cells. </w:t>
+      </w:r>
       <w:r>
         <w:t>Tregs</w:t>
       </w:r>
       <w:r>
-        <w:t xml:space="preserve"> (10 points)</w:t>
-      </w:r>
+        <w:t xml:space="preserve"> have </w:t>
+      </w:r>
+      <w:r>
+        <w:t xml:space="preserve">a </w:t>
+      </w:r>
+      <w:r>
+        <w:t>high affinity receptor for IL-2</w:t>
+      </w:r>
+      <w:r>
+        <w:t>,</w:t>
+      </w:r>
+      <w:r>
+        <w:t xml:space="preserve"> </w:t>
+      </w:r>
+      <w:r>
+        <w:t xml:space="preserve">which </w:t>
+      </w:r>
+      <w:r>
+        <w:t xml:space="preserve">competes with CD8 T cells for IL-2 binding, </w:t>
+      </w:r>
+      <w:r>
+        <w:t xml:space="preserve">impairing the </w:t>
+      </w:r>
+      <w:r>
+        <w:t>activation</w:t>
+      </w:r>
+      <w:r>
+        <w:t xml:space="preserve"> of </w:t>
+      </w:r>
+      <w:r>
+        <w:t>cytotoxic</w:t>
+      </w:r>
+      <w:r>
+        <w:t xml:space="preserve"> T-cells.</w:t>
+      </w:r>
+    </w:p>
+    <w:p>
+      <w:pPr>
+        <w:pStyle w:val="Body"/>
+      </w:pPr>
     </w:p>
     <w:p>
       <w:pPr>
@@ -96,34 +269,140 @@
           <w:ilvl w:val="1"/>
           <w:numId w:val="18"/>
         </w:numPr>
-        <w:spacing w:after="160" w:line="259" w:lineRule="auto"/>
-      </w:pPr>
-      <w:r>
-        <w:t xml:space="preserve">M2 </w:t>
-      </w:r>
-      <w:r>
-        <w:t>m</w:t>
-      </w:r>
-      <w:r>
-        <w:t>acrophages</w:t>
-      </w:r>
-      <w:r>
-        <w:t>. Additionally, how are M2 macrophages different from M1 macrophages? (20 points)</w:t>
-      </w:r>
-      <w:r>
-        <w:t xml:space="preserve"> </w:t>
+        <w:spacing w:line="259" w:lineRule="auto"/>
+      </w:pPr>
+      <w:r>
+        <w:t xml:space="preserve">M2 macrophages. Additionally, how are M2 macrophages different from M1 macrophages? (20 points) </w:t>
       </w:r>
     </w:p>
     <w:p>
       <w:pPr>
-        <w:pStyle w:val="ListParagraph"/>
+        <w:spacing w:line="259" w:lineRule="auto"/>
         <w:ind w:left="360"/>
-      </w:pPr>
+        <w:rPr>
+          <w:rFonts w:ascii="Helvetica" w:hAnsi="Helvetica"/>
+        </w:rPr>
+      </w:pPr>
+      <w:r>
+        <w:rPr>
+          <w:rFonts w:ascii="Helvetica" w:hAnsi="Helvetica"/>
+        </w:rPr>
+        <w:t>Macrophages activated with TNF-alpha have an ant</w:t>
+      </w:r>
+      <w:r>
+        <w:rPr>
+          <w:rFonts w:ascii="Helvetica" w:hAnsi="Helvetica"/>
+        </w:rPr>
+        <w:t>i</w:t>
+      </w:r>
+      <w:r>
+        <w:rPr>
+          <w:rFonts w:ascii="Helvetica" w:hAnsi="Helvetica"/>
+        </w:rPr>
+        <w:t xml:space="preserve">-tumor activity and have the M1 phenotype. </w:t>
+      </w:r>
+      <w:r>
+        <w:rPr>
+          <w:rFonts w:ascii="Helvetica" w:hAnsi="Helvetica"/>
+        </w:rPr>
+        <w:t xml:space="preserve">These M1 macrophages are involved in cytotoxicity. </w:t>
+      </w:r>
+      <w:r>
+        <w:rPr>
+          <w:rFonts w:ascii="Helvetica" w:hAnsi="Helvetica"/>
+        </w:rPr>
+        <w:t xml:space="preserve">M2 phenotype is </w:t>
+      </w:r>
+      <w:r>
+        <w:rPr>
+          <w:rFonts w:ascii="Helvetica" w:hAnsi="Helvetica"/>
+        </w:rPr>
+        <w:t>associated</w:t>
+      </w:r>
+      <w:r>
+        <w:rPr>
+          <w:rFonts w:ascii="Helvetica" w:hAnsi="Helvetica"/>
+        </w:rPr>
+        <w:t xml:space="preserve"> </w:t>
+      </w:r>
+      <w:r>
+        <w:rPr>
+          <w:rFonts w:ascii="Helvetica" w:hAnsi="Helvetica"/>
+        </w:rPr>
+        <w:t>with</w:t>
+      </w:r>
+      <w:r>
+        <w:rPr>
+          <w:rFonts w:ascii="Helvetica" w:hAnsi="Helvetica"/>
+        </w:rPr>
+        <w:t xml:space="preserve"> tumor promotion and ca</w:t>
+      </w:r>
+      <w:r>
+        <w:rPr>
+          <w:rFonts w:ascii="Helvetica" w:hAnsi="Helvetica"/>
+        </w:rPr>
+        <w:t>n</w:t>
+      </w:r>
+      <w:r>
+        <w:rPr>
+          <w:rFonts w:ascii="Helvetica" w:hAnsi="Helvetica"/>
+        </w:rPr>
+        <w:t xml:space="preserve"> be induced by IL-4, IL-</w:t>
+      </w:r>
+      <w:proofErr w:type="gramStart"/>
+      <w:r>
+        <w:rPr>
+          <w:rFonts w:ascii="Helvetica" w:hAnsi="Helvetica"/>
+        </w:rPr>
+        <w:t>1</w:t>
+      </w:r>
+      <w:r>
+        <w:rPr>
+          <w:rFonts w:ascii="Helvetica" w:hAnsi="Helvetica"/>
+        </w:rPr>
+        <w:t>0</w:t>
+      </w:r>
+      <w:proofErr w:type="gramEnd"/>
+      <w:r>
+        <w:rPr>
+          <w:rFonts w:ascii="Helvetica" w:hAnsi="Helvetica"/>
+        </w:rPr>
+        <w:t xml:space="preserve"> or IL</w:t>
+      </w:r>
+      <w:r>
+        <w:rPr>
+          <w:rFonts w:ascii="Helvetica" w:hAnsi="Helvetica"/>
+        </w:rPr>
+        <w:t xml:space="preserve">-13. In addition, M2 macrophages </w:t>
+      </w:r>
+      <w:r>
+        <w:rPr>
+          <w:rFonts w:ascii="Helvetica" w:hAnsi="Helvetica"/>
+        </w:rPr>
+        <w:t xml:space="preserve">contribute to tumor progression by </w:t>
+      </w:r>
+      <w:r>
+        <w:rPr>
+          <w:rFonts w:ascii="Helvetica" w:hAnsi="Helvetica"/>
+        </w:rPr>
+        <w:t>facilitating angiogenesis</w:t>
+      </w:r>
+      <w:r>
+        <w:rPr>
+          <w:rFonts w:ascii="Helvetica" w:hAnsi="Helvetica"/>
+        </w:rPr>
+        <w:t>, extracellular matrix remodeling,</w:t>
+      </w:r>
+      <w:r>
+        <w:rPr>
+          <w:rFonts w:ascii="Helvetica" w:hAnsi="Helvetica"/>
+        </w:rPr>
+        <w:t xml:space="preserve"> and suppress inflammation.</w:t>
+      </w:r>
     </w:p>
     <w:p>
       <w:pPr>
-        <w:pStyle w:val="ListParagraph"/>
-        <w:ind w:left="360"/>
+        <w:pStyle w:val="Body"/>
       </w:pPr>
     </w:p>
     <w:p>
@@ -150,7 +429,141 @@
         <w:t>0 points)</w:t>
       </w:r>
     </w:p>
-    <w:p/>
+    <w:p>
+      <w:pPr>
+        <w:pStyle w:val="ListParagraph"/>
+        <w:numPr>
+          <w:ilvl w:val="0"/>
+          <w:numId w:val="21"/>
+        </w:numPr>
+        <w:ind w:left="360"/>
+      </w:pPr>
+      <w:r>
+        <w:rPr>
+          <w:b/>
+          <w:bCs/>
+        </w:rPr>
+        <w:t>Low immunog</w:t>
+      </w:r>
+      <w:r>
+        <w:rPr>
+          <w:b/>
+          <w:bCs/>
+        </w:rPr>
+        <w:t>enicity</w:t>
+      </w:r>
+      <w:r>
+        <w:t>: tumors downregulate peptides</w:t>
+      </w:r>
+      <w:r>
+        <w:t>-</w:t>
+      </w:r>
+      <w:r>
+        <w:t>MHC expressions</w:t>
+      </w:r>
+      <w:r>
+        <w:t xml:space="preserve">, this downregulation limits the ability of T cells to recognize and bind to tumor antigens. </w:t>
+      </w:r>
+      <w:r>
+        <w:t>Tumors may a</w:t>
+      </w:r>
+      <w:r>
+        <w:t>lso downregulate co-stimulatory molecules</w:t>
+      </w:r>
+      <w:r>
+        <w:t>,</w:t>
+      </w:r>
+      <w:r>
+        <w:t xml:space="preserve"> </w:t>
+      </w:r>
+      <w:r>
+        <w:t xml:space="preserve">such as CD80 and CD86, </w:t>
+      </w:r>
+      <w:r>
+        <w:t xml:space="preserve">which </w:t>
+      </w:r>
+      <w:r>
+        <w:t>decrease</w:t>
+      </w:r>
+      <w:r>
+        <w:t xml:space="preserve"> the levels of T cell activation</w:t>
+      </w:r>
+      <w:r>
+        <w:t xml:space="preserve">, further </w:t>
+      </w:r>
+      <w:r>
+        <w:t>dampening</w:t>
+      </w:r>
+      <w:r>
+        <w:t xml:space="preserve"> the immune response against the tumor.</w:t>
+      </w:r>
+    </w:p>
+    <w:p>
+      <w:pPr>
+        <w:pStyle w:val="Body"/>
+        <w:numPr>
+          <w:ilvl w:val="0"/>
+          <w:numId w:val="21"/>
+        </w:numPr>
+        <w:ind w:left="360"/>
+      </w:pPr>
+      <w:r>
+        <w:rPr>
+          <w:b/>
+          <w:bCs w:val="0"/>
+        </w:rPr>
+        <w:t>Tumor-induce immune suppression</w:t>
+      </w:r>
+      <w:r>
+        <w:t xml:space="preserve">: tumors secrete immunosuppressive factors such as TGF-beta, IL-10 which inhibit </w:t>
+      </w:r>
+      <w:r>
+        <w:t xml:space="preserve">immune stimulatory cytotoxic </w:t>
+      </w:r>
+      <w:r>
+        <w:t>T cells</w:t>
+      </w:r>
+      <w:r>
+        <w:t xml:space="preserve"> (CD8+ T cells)</w:t>
+      </w:r>
+      <w:r>
+        <w:t xml:space="preserve"> or helper T cells </w:t>
+      </w:r>
+      <w:r>
+        <w:t xml:space="preserve">(CD4+ T cells) </w:t>
+      </w:r>
+      <w:r>
+        <w:t>and</w:t>
+      </w:r>
+      <w:r>
+        <w:t xml:space="preserve">, </w:t>
+      </w:r>
+      <w:r>
+        <w:t xml:space="preserve">induce immunosuppressive </w:t>
+      </w:r>
+      <w:r>
+        <w:t>regulatory T cells (</w:t>
+      </w:r>
+      <w:r>
+        <w:t>Treg</w:t>
+      </w:r>
+      <w:r>
+        <w:t>s)</w:t>
+      </w:r>
+      <w:r>
+        <w:t>, which further suppress immune responses by inhibiting effector T cells and promoting tolerance to tumor antigens.</w:t>
+      </w:r>
+    </w:p>
+    <w:p>
+      <w:pPr>
+        <w:pStyle w:val="Body"/>
+      </w:pPr>
+    </w:p>
+    <w:p>
+      <w:pPr>
+        <w:pStyle w:val="Body"/>
+      </w:pPr>
+    </w:p>
     <w:p>
       <w:pPr>
         <w:pStyle w:val="Body"/>
@@ -166,6 +579,7 @@
         <w:spacing w:after="160" w:line="259" w:lineRule="auto"/>
       </w:pPr>
       <w:r>
+        <w:lastRenderedPageBreak/>
         <w:t>Identify a tumor-associated antigen</w:t>
       </w:r>
       <w:r>
@@ -187,61 +601,368 @@
         <w:t xml:space="preserve"> of tumor antigen it is</w:t>
       </w:r>
       <w:r>
-        <w:t xml:space="preserve"> (</w:t>
-      </w:r>
-      <w:proofErr w:type="gramStart"/>
-      <w:r>
-        <w:t>i.e.</w:t>
-      </w:r>
-      <w:proofErr w:type="gramEnd"/>
+        <w:t xml:space="preserve"> (i.e. </w:t>
+      </w:r>
+      <w:proofErr w:type="spellStart"/>
+      <w:r>
+        <w:t>oncoviral</w:t>
+      </w:r>
+      <w:proofErr w:type="spellEnd"/>
+      <w:r>
+        <w:t>, overexpression, germ cell, differentiation, mutations, or abnormal posttranslational/posttranscriptional modification)</w:t>
+      </w:r>
+      <w:r>
+        <w:t>, how it arises, and what cancer(s) express it. (20 points)</w:t>
+      </w:r>
+    </w:p>
+    <w:p>
+      <w:pPr>
+        <w:pStyle w:val="ListParagraph"/>
+        <w:spacing w:after="160" w:line="259" w:lineRule="auto"/>
+        <w:ind w:left="360"/>
+      </w:pPr>
+      <w:r>
+        <w:t xml:space="preserve">In the normal glandular epithelial cell, </w:t>
+      </w:r>
+      <w:r>
+        <w:t xml:space="preserve">MUC1 proteins </w:t>
+      </w:r>
+      <w:r>
+        <w:t>are typically found</w:t>
+      </w:r>
+      <w:r>
+        <w:t xml:space="preserve"> on </w:t>
+      </w:r>
+      <w:r>
+        <w:t xml:space="preserve">the </w:t>
+      </w:r>
+      <w:r>
+        <w:t xml:space="preserve">apical surface bordering </w:t>
+      </w:r>
+      <w:r>
+        <w:t xml:space="preserve">the </w:t>
+      </w:r>
+      <w:r>
+        <w:t>lumen</w:t>
+      </w:r>
+      <w:r>
+        <w:t xml:space="preserve"> of the glandular structure</w:t>
+      </w:r>
+      <w:r>
+        <w:t xml:space="preserve">. </w:t>
+      </w:r>
+      <w:r>
+        <w:t>I</w:t>
+      </w:r>
+      <w:r>
+        <w:t>n mo</w:t>
+      </w:r>
+      <w:r>
+        <w:t>st</w:t>
+      </w:r>
       <w:r>
         <w:t xml:space="preserve"> </w:t>
       </w:r>
+      <w:r>
+        <w:t>adenocarcinomas</w:t>
+      </w:r>
+      <w:r>
+        <w:t xml:space="preserve"> (e.g., breast or pancreas cancers)</w:t>
+      </w:r>
+      <w:r>
+        <w:t xml:space="preserve">, MUC1 </w:t>
+      </w:r>
+      <w:r>
+        <w:t xml:space="preserve">can undergo post-translational </w:t>
+      </w:r>
+      <w:r>
+        <w:t>alterations</w:t>
+      </w:r>
+      <w:r>
+        <w:t xml:space="preserve">, including </w:t>
+      </w:r>
+      <w:r>
+        <w:t xml:space="preserve">changes in </w:t>
+      </w:r>
+      <w:r>
+        <w:t>glycosylation</w:t>
+      </w:r>
+      <w:r>
+        <w:t xml:space="preserve"> patterns</w:t>
+      </w:r>
+      <w:r>
+        <w:t xml:space="preserve">. In adenocarcinomas, such as breast cancer, MUC1 is found in an </w:t>
+      </w:r>
       <w:proofErr w:type="spellStart"/>
       <w:r>
-        <w:t>o</w:t>
-      </w:r>
-      <w:r>
-        <w:t>ncoviral</w:t>
+        <w:t>underglycosylated</w:t>
       </w:r>
       <w:proofErr w:type="spellEnd"/>
       <w:r>
-        <w:t>, o</w:t>
-      </w:r>
-      <w:r>
-        <w:t>verexpression</w:t>
-      </w:r>
-      <w:r>
-        <w:t>, g</w:t>
-      </w:r>
-      <w:r>
-        <w:t>erm cell</w:t>
-      </w:r>
-      <w:r>
-        <w:t>, d</w:t>
-      </w:r>
-      <w:r>
-        <w:t>ifferentiation</w:t>
-      </w:r>
-      <w:r>
-        <w:t>, m</w:t>
-      </w:r>
-      <w:r>
-        <w:t>utations</w:t>
-      </w:r>
-      <w:r>
-        <w:t>, or a</w:t>
-      </w:r>
-      <w:r>
-        <w:t>bnormal posttranslational/posttranscriptional modification</w:t>
-      </w:r>
-      <w:r>
-        <w:t>)</w:t>
-      </w:r>
-      <w:r>
-        <w:t>, how it arises, and what cancer(s) express it. (20 points)</w:t>
+        <w:t xml:space="preserve"> form</w:t>
+      </w:r>
+      <w:r>
+        <w:t xml:space="preserve"> </w:t>
+      </w:r>
+      <w:r>
+        <w:t>and</w:t>
+      </w:r>
+      <w:r>
+        <w:t xml:space="preserve"> is </w:t>
+      </w:r>
+      <w:r>
+        <w:t>often</w:t>
+      </w:r>
+      <w:r>
+        <w:t xml:space="preserve"> </w:t>
+      </w:r>
+      <w:r>
+        <w:t>upregulated</w:t>
+      </w:r>
+      <w:r>
+        <w:t xml:space="preserve">. </w:t>
+      </w:r>
+      <w:r>
+        <w:t xml:space="preserve">This alteration can </w:t>
+      </w:r>
+      <w:r>
+        <w:t>affect the</w:t>
+      </w:r>
+      <w:r>
+        <w:t xml:space="preserve"> structure and function of MUC1, </w:t>
+      </w:r>
+      <w:r>
+        <w:t xml:space="preserve">such as increasing cell adhesion to extracellular matrix, </w:t>
+      </w:r>
+      <w:r>
+        <w:t xml:space="preserve">contributing to cancer progression and metastasis. </w:t>
+      </w:r>
+      <w:r>
+        <w:t xml:space="preserve"> Adenocarcinomas often exhibit a loss of cell distribution resulting in the disruption of the</w:t>
+      </w:r>
+      <w:r>
+        <w:t xml:space="preserve"> demarcation </w:t>
+      </w:r>
+      <w:r>
+        <w:t xml:space="preserve">between </w:t>
+      </w:r>
+      <w:r>
+        <w:t>the apical</w:t>
+      </w:r>
+      <w:r>
+        <w:t xml:space="preserve"> and basolateral epithelial surface</w:t>
+      </w:r>
+      <w:r>
+        <w:t xml:space="preserve">s of the epithelial cells, leading to disorganized growth pattern. In addition, </w:t>
+      </w:r>
+      <w:r>
+        <w:t xml:space="preserve">it has been reported that patients with adenocarcinomas shed large amount of mucin protein into the circulation making it </w:t>
+      </w:r>
+      <w:r>
+        <w:t xml:space="preserve">a </w:t>
+      </w:r>
+      <w:r>
+        <w:t xml:space="preserve">disease status biomarker; elevated serum MUC1 </w:t>
+      </w:r>
+      <w:r>
+        <w:t xml:space="preserve">levels </w:t>
+      </w:r>
+      <w:r>
+        <w:t xml:space="preserve">may indicate </w:t>
+      </w:r>
+      <w:r>
+        <w:t>aggressive tumor phenotype, increase metastatic risks or resistance to therapy</w:t>
+      </w:r>
+      <w:r>
+        <w:t xml:space="preserve"> </w:t>
+      </w:r>
+      <w:sdt>
+        <w:sdtPr>
+          <w:alias w:val="SmartCite Citation"/>
+          <w:tag w:val="ce22528b-be9e-4e42-9171-10fd25b6886e:18ab23a8-526c-4b38-9c37-1b3d7c241c11,ce22528b-be9e-4e42-9171-10fd25b6886e:b57c7ce7-731a-423c-8c93-7abe6cc72a05+"/>
+          <w:id w:val="-515930219"/>
+          <w:placeholder>
+            <w:docPart w:val="DefaultPlaceholder_-1854013440"/>
+          </w:placeholder>
+        </w:sdtPr>
+        <w:sdtContent>
+          <w:r>
+            <w:rPr>
+              <w:rFonts w:cs="Arial"/>
+            </w:rPr>
+            <w:t>[1], [2]</w:t>
+          </w:r>
+        </w:sdtContent>
+      </w:sdt>
+      <w:r>
+        <w:t>.</w:t>
       </w:r>
     </w:p>
+    <w:sdt>
+      <w:sdtPr>
+        <w:alias w:val="SmartCite Bibliography"/>
+        <w:tag w:val="IEEE (with URL)+{&quot;language&quot;:&quot;en-US&quot;,&quot;isSectionsModeOn&quot;:false}"/>
+        <w:id w:val="2092276252"/>
+        <w:placeholder>
+          <w:docPart w:val="DefaultPlaceholder_-1854013440"/>
+        </w:placeholder>
+      </w:sdtPr>
+      <w:sdtContent>
+        <w:p>
+          <w:pPr>
+            <w:divId w:val="282158272"/>
+            <w:rPr>
+              <w:rFonts w:cs="Arial"/>
+            </w:rPr>
+          </w:pPr>
+        </w:p>
+        <w:p>
+          <w:pPr>
+            <w:pStyle w:val="bibliography"/>
+            <w:divId w:val="282158272"/>
+            <w:rPr>
+              <w:rFonts w:ascii="Arial" w:hAnsi="Arial" w:cs="Arial"/>
+            </w:rPr>
+          </w:pPr>
+          <w:r>
+            <w:rPr>
+              <w:rFonts w:ascii="Arial" w:hAnsi="Arial" w:cs="Arial"/>
+            </w:rPr>
+            <w:t xml:space="preserve">[1] R. Singh and D. Bandyopadhyay, “MUC1: A target molecule for cancer therapy,” </w:t>
+          </w:r>
+          <w:r>
+            <w:rPr>
+              <w:rFonts w:ascii="Arial" w:hAnsi="Arial" w:cs="Arial"/>
+              <w:i/>
+              <w:iCs/>
+            </w:rPr>
+            <w:t xml:space="preserve">Cancer Biol. </w:t>
+          </w:r>
+          <w:proofErr w:type="spellStart"/>
+          <w:r>
+            <w:rPr>
+              <w:rFonts w:ascii="Arial" w:hAnsi="Arial" w:cs="Arial"/>
+              <w:i/>
+              <w:iCs/>
+            </w:rPr>
+            <w:t>Ther</w:t>
+          </w:r>
+          <w:proofErr w:type="spellEnd"/>
+          <w:r>
+            <w:rPr>
+              <w:rFonts w:ascii="Arial" w:hAnsi="Arial" w:cs="Arial"/>
+              <w:i/>
+              <w:iCs/>
+            </w:rPr>
+            <w:t>.</w:t>
+          </w:r>
+          <w:r>
+            <w:rPr>
+              <w:rFonts w:ascii="Arial" w:hAnsi="Arial" w:cs="Arial"/>
+            </w:rPr>
+            <w:t xml:space="preserve">, vol. 6, no. 4, pp. 481–486, 2007, </w:t>
+          </w:r>
+          <w:proofErr w:type="spellStart"/>
+          <w:r>
+            <w:rPr>
+              <w:rFonts w:ascii="Arial" w:hAnsi="Arial" w:cs="Arial"/>
+            </w:rPr>
+            <w:t>doi</w:t>
+          </w:r>
+          <w:proofErr w:type="spellEnd"/>
+          <w:r>
+            <w:rPr>
+              <w:rFonts w:ascii="Arial" w:hAnsi="Arial" w:cs="Arial"/>
+            </w:rPr>
+            <w:t>: 10.4161/cbt.6.4.4201</w:t>
+          </w:r>
+        </w:p>
+        <w:p>
+          <w:pPr>
+            <w:pStyle w:val="bibliography"/>
+            <w:divId w:val="282158272"/>
+            <w:rPr>
+              <w:rFonts w:ascii="Arial" w:hAnsi="Arial" w:cs="Arial"/>
+            </w:rPr>
+          </w:pPr>
+          <w:r>
+            <w:rPr>
+              <w:rFonts w:ascii="Arial" w:hAnsi="Arial" w:cs="Arial"/>
+            </w:rPr>
+            <w:t xml:space="preserve">[2] J. Taylor-Papadimitriou, J. Burchell, D. W. Miles, and M. Dalziel, “MUC1 and cancer,” </w:t>
+          </w:r>
+          <w:proofErr w:type="spellStart"/>
+          <w:r>
+            <w:rPr>
+              <w:rFonts w:ascii="Arial" w:hAnsi="Arial" w:cs="Arial"/>
+              <w:i/>
+              <w:iCs/>
+            </w:rPr>
+            <w:t>Biochim</w:t>
+          </w:r>
+          <w:proofErr w:type="spellEnd"/>
+          <w:r>
+            <w:rPr>
+              <w:rFonts w:ascii="Arial" w:hAnsi="Arial" w:cs="Arial"/>
+              <w:i/>
+              <w:iCs/>
+            </w:rPr>
+            <w:t xml:space="preserve">. </w:t>
+          </w:r>
+          <w:proofErr w:type="spellStart"/>
+          <w:r>
+            <w:rPr>
+              <w:rFonts w:ascii="Arial" w:hAnsi="Arial" w:cs="Arial"/>
+              <w:i/>
+              <w:iCs/>
+            </w:rPr>
+            <w:t>Biophys</w:t>
+          </w:r>
+          <w:proofErr w:type="spellEnd"/>
+          <w:r>
+            <w:rPr>
+              <w:rFonts w:ascii="Arial" w:hAnsi="Arial" w:cs="Arial"/>
+              <w:i/>
+              <w:iCs/>
+            </w:rPr>
+            <w:t>. Acta (BBA) - Mol. Basis Dis.</w:t>
+          </w:r>
+          <w:r>
+            <w:rPr>
+              <w:rFonts w:ascii="Arial" w:hAnsi="Arial" w:cs="Arial"/>
+            </w:rPr>
+            <w:t xml:space="preserve">, vol. 1455, no. 2–3, pp. 301–313, 1999, </w:t>
+          </w:r>
+          <w:proofErr w:type="spellStart"/>
+          <w:r>
+            <w:rPr>
+              <w:rFonts w:ascii="Arial" w:hAnsi="Arial" w:cs="Arial"/>
+            </w:rPr>
+            <w:t>doi</w:t>
+          </w:r>
+          <w:proofErr w:type="spellEnd"/>
+          <w:r>
+            <w:rPr>
+              <w:rFonts w:ascii="Arial" w:hAnsi="Arial" w:cs="Arial"/>
+            </w:rPr>
+            <w:t>: 10.1016/s0925-4439(99)00055-1</w:t>
+          </w:r>
+        </w:p>
+        <w:p>
+          <w:pPr>
+            <w:pStyle w:val="ListParagraph"/>
+            <w:spacing w:after="160" w:line="259" w:lineRule="auto"/>
+            <w:ind w:left="360"/>
+          </w:pPr>
+          <w:r>
+            <w:rPr>
+              <w:rFonts w:cs="Arial"/>
+            </w:rPr>
+            <w:t> </w:t>
+          </w:r>
+        </w:p>
+      </w:sdtContent>
+    </w:sdt>
     <w:sectPr>
       <w:footerReference w:type="default" r:id="rId8"/>
       <w:pgSz w:w="12240" w:h="15840"/>
@@ -254,7 +975,7 @@
 </file>
 
 <file path=word/endnotes.xml><?xml version="1.0" encoding="utf-8"?>
-<w:endnotes xmlns:wpc="http://schemas.microsoft.com/office/word/2010/wordprocessingCanvas" xmlns:cx="http://schemas.microsoft.com/office/drawing/2014/chartex" xmlns:cx1="http://schemas.microsoft.com/office/drawing/2015/9/8/chartex" xmlns:cx2="http://schemas.microsoft.com/office/drawing/2015/10/21/chartex" xmlns:cx3="http://schemas.microsoft.com/office/drawing/2016/5/9/chartex" xmlns:cx4="http://schemas.microsoft.com/office/drawing/2016/5/10/chartex" xmlns:cx5="http://schemas.microsoft.com/office/drawing/2016/5/11/chartex" xmlns:cx6="http://schemas.microsoft.com/office/drawing/2016/5/12/chartex" xmlns:cx7="http://schemas.microsoft.com/office/drawing/2016/5/13/chartex" xmlns:cx8="http://schemas.microsoft.com/office/drawing/2016/5/14/chartex" xmlns:mc="http://schemas.openxmlformats.org/markup-compatibility/2006" xmlns:aink="http://schemas.microsoft.com/office/drawing/2016/ink" xmlns:am3d="http://schemas.microsoft.com/office/drawing/2017/model3d" xmlns:o="urn:schemas-microsoft-com:office:office" xmlns:r="http://schemas.openxmlformats.org/officeDocument/2006/relationships" xmlns:m="http://schemas.openxmlformats.org/officeDocument/2006/math" xmlns:v="urn:schemas-microsoft-com:vml" xmlns:wp14="http://schemas.microsoft.com/office/word/2010/wordprocessingDrawing" xmlns:wp="http://schemas.openxmlformats.org/drawingml/2006/wordprocessingDrawing" xmlns:w10="urn:schemas-microsoft-com:office:word" xmlns:w="http://schemas.openxmlformats.org/wordprocessingml/2006/main" xmlns:w14="http://schemas.microsoft.com/office/word/2010/wordml" xmlns:w15="http://schemas.microsoft.com/office/word/2012/wordml" xmlns:w16cex="http://schemas.microsoft.com/office/word/2018/wordml/cex" xmlns:w16cid="http://schemas.microsoft.com/office/word/2016/wordml/cid" xmlns:w16="http://schemas.microsoft.com/office/word/2018/wordml" xmlns:w16se="http://schemas.microsoft.com/office/word/2015/wordml/symex" xmlns:wpg="http://schemas.microsoft.com/office/word/2010/wordprocessingGroup" xmlns:wpi="http://schemas.microsoft.com/office/word/2010/wordprocessingInk" xmlns:wne="http://schemas.microsoft.com/office/word/2006/wordml" xmlns:wps="http://schemas.microsoft.com/office/word/2010/wordprocessingShape" mc:Ignorable="w14 w15 w16se w16cid w16 w16cex wp14">
+<w:endnotes xmlns:wpc="http://schemas.microsoft.com/office/word/2010/wordprocessingCanvas" xmlns:cx="http://schemas.microsoft.com/office/drawing/2014/chartex" xmlns:cx1="http://schemas.microsoft.com/office/drawing/2015/9/8/chartex" xmlns:cx2="http://schemas.microsoft.com/office/drawing/2015/10/21/chartex" xmlns:cx3="http://schemas.microsoft.com/office/drawing/2016/5/9/chartex" xmlns:cx4="http://schemas.microsoft.com/office/drawing/2016/5/10/chartex" xmlns:cx5="http://schemas.microsoft.com/office/drawing/2016/5/11/chartex" xmlns:cx6="http://schemas.microsoft.com/office/drawing/2016/5/12/chartex" xmlns:cx7="http://schemas.microsoft.com/office/drawing/2016/5/13/chartex" xmlns:cx8="http://schemas.microsoft.com/office/drawing/2016/5/14/chartex" xmlns:mc="http://schemas.openxmlformats.org/markup-compatibility/2006" xmlns:aink="http://schemas.microsoft.com/office/drawing/2016/ink" xmlns:am3d="http://schemas.microsoft.com/office/drawing/2017/model3d" xmlns:o="urn:schemas-microsoft-com:office:office" xmlns:oel="http://schemas.microsoft.com/office/2019/extlst" xmlns:r="http://schemas.openxmlformats.org/officeDocument/2006/relationships" xmlns:m="http://schemas.openxmlformats.org/officeDocument/2006/math" xmlns:v="urn:schemas-microsoft-com:vml" xmlns:wp14="http://schemas.microsoft.com/office/word/2010/wordprocessingDrawing" xmlns:wp="http://schemas.openxmlformats.org/drawingml/2006/wordprocessingDrawing" xmlns:w10="urn:schemas-microsoft-com:office:word" xmlns:w="http://schemas.openxmlformats.org/wordprocessingml/2006/main" xmlns:w14="http://schemas.microsoft.com/office/word/2010/wordml" xmlns:w15="http://schemas.microsoft.com/office/word/2012/wordml" xmlns:w16cex="http://schemas.microsoft.com/office/word/2018/wordml/cex" xmlns:w16cid="http://schemas.microsoft.com/office/word/2016/wordml/cid" xmlns:w16="http://schemas.microsoft.com/office/word/2018/wordml" xmlns:w16sdtdh="http://schemas.microsoft.com/office/word/2020/wordml/sdtdatahash" xmlns:w16se="http://schemas.microsoft.com/office/word/2015/wordml/symex" xmlns:wpg="http://schemas.microsoft.com/office/word/2010/wordprocessingGroup" xmlns:wpi="http://schemas.microsoft.com/office/word/2010/wordprocessingInk" xmlns:wne="http://schemas.microsoft.com/office/word/2006/wordml" xmlns:wps="http://schemas.microsoft.com/office/word/2010/wordprocessingShape" mc:Ignorable="w14 w15 w16se w16cid w16 w16cex w16sdtdh wp14">
   <w:endnote w:type="separator" w:id="-1">
     <w:p>
       <w:r>
@@ -273,7 +994,7 @@
 </file>
 
 <file path=word/footer1.xml><?xml version="1.0" encoding="utf-8"?>
-<w:ftr xmlns:wpc="http://schemas.microsoft.com/office/word/2010/wordprocessingCanvas" xmlns:cx="http://schemas.microsoft.com/office/drawing/2014/chartex" xmlns:cx1="http://schemas.microsoft.com/office/drawing/2015/9/8/chartex" xmlns:cx2="http://schemas.microsoft.com/office/drawing/2015/10/21/chartex" xmlns:cx3="http://schemas.microsoft.com/office/drawing/2016/5/9/chartex" xmlns:cx4="http://schemas.microsoft.com/office/drawing/2016/5/10/chartex" xmlns:cx5="http://schemas.microsoft.com/office/drawing/2016/5/11/chartex" xmlns:cx6="http://schemas.microsoft.com/office/drawing/2016/5/12/chartex" xmlns:cx7="http://schemas.microsoft.com/office/drawing/2016/5/13/chartex" xmlns:cx8="http://schemas.microsoft.com/office/drawing/2016/5/14/chartex" xmlns:mc="http://schemas.openxmlformats.org/markup-compatibility/2006" xmlns:aink="http://schemas.microsoft.com/office/drawing/2016/ink" xmlns:am3d="http://schemas.microsoft.com/office/drawing/2017/model3d" xmlns:o="urn:schemas-microsoft-com:office:office" xmlns:r="http://schemas.openxmlformats.org/officeDocument/2006/relationships" xmlns:m="http://schemas.openxmlformats.org/officeDocument/2006/math" xmlns:v="urn:schemas-microsoft-com:vml" xmlns:wp14="http://schemas.microsoft.com/office/word/2010/wordprocessingDrawing" xmlns:wp="http://schemas.openxmlformats.org/drawingml/2006/wordprocessingDrawing" xmlns:w10="urn:schemas-microsoft-com:office:word" xmlns:w="http://schemas.openxmlformats.org/wordprocessingml/2006/main" xmlns:w14="http://schemas.microsoft.com/office/word/2010/wordml" xmlns:w15="http://schemas.microsoft.com/office/word/2012/wordml" xmlns:w16cex="http://schemas.microsoft.com/office/word/2018/wordml/cex" xmlns:w16cid="http://schemas.microsoft.com/office/word/2016/wordml/cid" xmlns:w16="http://schemas.microsoft.com/office/word/2018/wordml" xmlns:w16se="http://schemas.microsoft.com/office/word/2015/wordml/symex" xmlns:wpg="http://schemas.microsoft.com/office/word/2010/wordprocessingGroup" xmlns:wpi="http://schemas.microsoft.com/office/word/2010/wordprocessingInk" xmlns:wne="http://schemas.microsoft.com/office/word/2006/wordml" xmlns:wps="http://schemas.microsoft.com/office/word/2010/wordprocessingShape" mc:Ignorable="w14 w15 w16se w16cid w16 w16cex wp14">
+<w:ftr xmlns:wpc="http://schemas.microsoft.com/office/word/2010/wordprocessingCanvas" xmlns:cx="http://schemas.microsoft.com/office/drawing/2014/chartex" xmlns:cx1="http://schemas.microsoft.com/office/drawing/2015/9/8/chartex" xmlns:cx2="http://schemas.microsoft.com/office/drawing/2015/10/21/chartex" xmlns:cx3="http://schemas.microsoft.com/office/drawing/2016/5/9/chartex" xmlns:cx4="http://schemas.microsoft.com/office/drawing/2016/5/10/chartex" xmlns:cx5="http://schemas.microsoft.com/office/drawing/2016/5/11/chartex" xmlns:cx6="http://schemas.microsoft.com/office/drawing/2016/5/12/chartex" xmlns:cx7="http://schemas.microsoft.com/office/drawing/2016/5/13/chartex" xmlns:cx8="http://schemas.microsoft.com/office/drawing/2016/5/14/chartex" xmlns:mc="http://schemas.openxmlformats.org/markup-compatibility/2006" xmlns:aink="http://schemas.microsoft.com/office/drawing/2016/ink" xmlns:am3d="http://schemas.microsoft.com/office/drawing/2017/model3d" xmlns:o="urn:schemas-microsoft-com:office:office" xmlns:oel="http://schemas.microsoft.com/office/2019/extlst" xmlns:r="http://schemas.openxmlformats.org/officeDocument/2006/relationships" xmlns:m="http://schemas.openxmlformats.org/officeDocument/2006/math" xmlns:v="urn:schemas-microsoft-com:vml" xmlns:wp14="http://schemas.microsoft.com/office/word/2010/wordprocessingDrawing" xmlns:wp="http://schemas.openxmlformats.org/drawingml/2006/wordprocessingDrawing" xmlns:w10="urn:schemas-microsoft-com:office:word" xmlns:w="http://schemas.openxmlformats.org/wordprocessingml/2006/main" xmlns:w14="http://schemas.microsoft.com/office/word/2010/wordml" xmlns:w15="http://schemas.microsoft.com/office/word/2012/wordml" xmlns:w16cex="http://schemas.microsoft.com/office/word/2018/wordml/cex" xmlns:w16cid="http://schemas.microsoft.com/office/word/2016/wordml/cid" xmlns:w16="http://schemas.microsoft.com/office/word/2018/wordml" xmlns:w16sdtdh="http://schemas.microsoft.com/office/word/2020/wordml/sdtdatahash" xmlns:w16se="http://schemas.microsoft.com/office/word/2015/wordml/symex" xmlns:wpg="http://schemas.microsoft.com/office/word/2010/wordprocessingGroup" xmlns:wpi="http://schemas.microsoft.com/office/word/2010/wordprocessingInk" xmlns:wne="http://schemas.microsoft.com/office/word/2006/wordml" xmlns:wps="http://schemas.microsoft.com/office/word/2010/wordprocessingShape" mc:Ignorable="w14 w15 w16se w16cid w16 w16cex w16sdtdh wp14">
   <w:p>
     <w:pPr>
       <w:tabs>
@@ -336,7 +1057,7 @@
                   </a:ln>
                   <a:extLst>
                     <a:ext uri="{FAA26D3D-D897-4be2-8F04-BA451C77F1D7}">
-                      <ma14:placeholderFlag xmlns:ma14="http://schemas.microsoft.com/office/mac/drawingml/2011/main" xmlns:w="http://schemas.openxmlformats.org/wordprocessingml/2006/main" xmlns:w10="urn:schemas-microsoft-com:office:word" xmlns:v="urn:schemas-microsoft-com:vml" xmlns:o="urn:schemas-microsoft-com:office:office" xmlns:mv="urn:schemas-microsoft-com:mac:vml" xmlns:mo="http://schemas.microsoft.com/office/mac/office/2008/main" xmlns=""/>
+                      <ma14:placeholderFlag xmlns="" xmlns:mo="http://schemas.microsoft.com/office/mac/office/2008/main" xmlns:mv="urn:schemas-microsoft-com:mac:vml" xmlns:o="urn:schemas-microsoft-com:office:office" xmlns:v="urn:schemas-microsoft-com:vml" xmlns:w10="urn:schemas-microsoft-com:office:word" xmlns:w="http://schemas.openxmlformats.org/wordprocessingml/2006/main" xmlns:ma14="http://schemas.microsoft.com/office/mac/drawingml/2011/main"/>
                     </a:ext>
                   </a:extLst>
                 </pic:spPr>
@@ -360,7 +1081,7 @@
 </file>
 
 <file path=word/footnotes.xml><?xml version="1.0" encoding="utf-8"?>
-<w:footnotes xmlns:wpc="http://schemas.microsoft.com/office/word/2010/wordprocessingCanvas" xmlns:cx="http://schemas.microsoft.com/office/drawing/2014/chartex" xmlns:cx1="http://schemas.microsoft.com/office/drawing/2015/9/8/chartex" xmlns:cx2="http://schemas.microsoft.com/office/drawing/2015/10/21/chartex" xmlns:cx3="http://schemas.microsoft.com/office/drawing/2016/5/9/chartex" xmlns:cx4="http://schemas.microsoft.com/office/drawing/2016/5/10/chartex" xmlns:cx5="http://schemas.microsoft.com/office/drawing/2016/5/11/chartex" xmlns:cx6="http://schemas.microsoft.com/office/drawing/2016/5/12/chartex" xmlns:cx7="http://schemas.microsoft.com/office/drawing/2016/5/13/chartex" xmlns:cx8="http://schemas.microsoft.com/office/drawing/2016/5/14/chartex" xmlns:mc="http://schemas.openxmlformats.org/markup-compatibility/2006" xmlns:aink="http://schemas.microsoft.com/office/drawing/2016/ink" xmlns:am3d="http://schemas.microsoft.com/office/drawing/2017/model3d" xmlns:o="urn:schemas-microsoft-com:office:office" xmlns:r="http://schemas.openxmlformats.org/officeDocument/2006/relationships" xmlns:m="http://schemas.openxmlformats.org/officeDocument/2006/math" xmlns:v="urn:schemas-microsoft-com:vml" xmlns:wp14="http://schemas.microsoft.com/office/word/2010/wordprocessingDrawing" xmlns:wp="http://schemas.openxmlformats.org/drawingml/2006/wordprocessingDrawing" xmlns:w10="urn:schemas-microsoft-com:office:word" xmlns:w="http://schemas.openxmlformats.org/wordprocessingml/2006/main" xmlns:w14="http://schemas.microsoft.com/office/word/2010/wordml" xmlns:w15="http://schemas.microsoft.com/office/word/2012/wordml" xmlns:w16cex="http://schemas.microsoft.com/office/word/2018/wordml/cex" xmlns:w16cid="http://schemas.microsoft.com/office/word/2016/wordml/cid" xmlns:w16="http://schemas.microsoft.com/office/word/2018/wordml" xmlns:w16se="http://schemas.microsoft.com/office/word/2015/wordml/symex" xmlns:wpg="http://schemas.microsoft.com/office/word/2010/wordprocessingGroup" xmlns:wpi="http://schemas.microsoft.com/office/word/2010/wordprocessingInk" xmlns:wne="http://schemas.microsoft.com/office/word/2006/wordml" xmlns:wps="http://schemas.microsoft.com/office/word/2010/wordprocessingShape" mc:Ignorable="w14 w15 w16se w16cid w16 w16cex wp14">
+<w:footnotes xmlns:wpc="http://schemas.microsoft.com/office/word/2010/wordprocessingCanvas" xmlns:cx="http://schemas.microsoft.com/office/drawing/2014/chartex" xmlns:cx1="http://schemas.microsoft.com/office/drawing/2015/9/8/chartex" xmlns:cx2="http://schemas.microsoft.com/office/drawing/2015/10/21/chartex" xmlns:cx3="http://schemas.microsoft.com/office/drawing/2016/5/9/chartex" xmlns:cx4="http://schemas.microsoft.com/office/drawing/2016/5/10/chartex" xmlns:cx5="http://schemas.microsoft.com/office/drawing/2016/5/11/chartex" xmlns:cx6="http://schemas.microsoft.com/office/drawing/2016/5/12/chartex" xmlns:cx7="http://schemas.microsoft.com/office/drawing/2016/5/13/chartex" xmlns:cx8="http://schemas.microsoft.com/office/drawing/2016/5/14/chartex" xmlns:mc="http://schemas.openxmlformats.org/markup-compatibility/2006" xmlns:aink="http://schemas.microsoft.com/office/drawing/2016/ink" xmlns:am3d="http://schemas.microsoft.com/office/drawing/2017/model3d" xmlns:o="urn:schemas-microsoft-com:office:office" xmlns:oel="http://schemas.microsoft.com/office/2019/extlst" xmlns:r="http://schemas.openxmlformats.org/officeDocument/2006/relationships" xmlns:m="http://schemas.openxmlformats.org/officeDocument/2006/math" xmlns:v="urn:schemas-microsoft-com:vml" xmlns:wp14="http://schemas.microsoft.com/office/word/2010/wordprocessingDrawing" xmlns:wp="http://schemas.openxmlformats.org/drawingml/2006/wordprocessingDrawing" xmlns:w10="urn:schemas-microsoft-com:office:word" xmlns:w="http://schemas.openxmlformats.org/wordprocessingml/2006/main" xmlns:w14="http://schemas.microsoft.com/office/word/2010/wordml" xmlns:w15="http://schemas.microsoft.com/office/word/2012/wordml" xmlns:w16cex="http://schemas.microsoft.com/office/word/2018/wordml/cex" xmlns:w16cid="http://schemas.microsoft.com/office/word/2016/wordml/cid" xmlns:w16="http://schemas.microsoft.com/office/word/2018/wordml" xmlns:w16sdtdh="http://schemas.microsoft.com/office/word/2020/wordml/sdtdatahash" xmlns:w16se="http://schemas.microsoft.com/office/word/2015/wordml/symex" xmlns:wpg="http://schemas.microsoft.com/office/word/2010/wordprocessingGroup" xmlns:wpi="http://schemas.microsoft.com/office/word/2010/wordprocessingInk" xmlns:wne="http://schemas.microsoft.com/office/word/2006/wordml" xmlns:wps="http://schemas.microsoft.com/office/word/2010/wordprocessingShape" mc:Ignorable="w14 w15 w16se w16cid w16 w16cex w16sdtdh wp14">
   <w:footnote w:type="separator" w:id="-1">
     <w:p>
       <w:r>
@@ -379,7 +1100,7 @@
 </file>
 
 <file path=word/numbering.xml><?xml version="1.0" encoding="utf-8"?>
-<w:numbering xmlns:wpc="http://schemas.microsoft.com/office/word/2010/wordprocessingCanvas" xmlns:cx="http://schemas.microsoft.com/office/drawing/2014/chartex" xmlns:cx1="http://schemas.microsoft.com/office/drawing/2015/9/8/chartex" xmlns:cx2="http://schemas.microsoft.com/office/drawing/2015/10/21/chartex" xmlns:cx3="http://schemas.microsoft.com/office/drawing/2016/5/9/chartex" xmlns:cx4="http://schemas.microsoft.com/office/drawing/2016/5/10/chartex" xmlns:cx5="http://schemas.microsoft.com/office/drawing/2016/5/11/chartex" xmlns:cx6="http://schemas.microsoft.com/office/drawing/2016/5/12/chartex" xmlns:cx7="http://schemas.microsoft.com/office/drawing/2016/5/13/chartex" xmlns:cx8="http://schemas.microsoft.com/office/drawing/2016/5/14/chartex" xmlns:mc="http://schemas.openxmlformats.org/markup-compatibility/2006" xmlns:aink="http://schemas.microsoft.com/office/drawing/2016/ink" xmlns:am3d="http://schemas.microsoft.com/office/drawing/2017/model3d" xmlns:o="urn:schemas-microsoft-com:office:office" xmlns:r="http://schemas.openxmlformats.org/officeDocument/2006/relationships" xmlns:m="http://schemas.openxmlformats.org/officeDocument/2006/math" xmlns:v="urn:schemas-microsoft-com:vml" xmlns:wp14="http://schemas.microsoft.com/office/word/2010/wordprocessingDrawing" xmlns:wp="http://schemas.openxmlformats.org/drawingml/2006/wordprocessingDrawing" xmlns:w10="urn:schemas-microsoft-com:office:word" xmlns:w="http://schemas.openxmlformats.org/wordprocessingml/2006/main" xmlns:w14="http://schemas.microsoft.com/office/word/2010/wordml" xmlns:w15="http://schemas.microsoft.com/office/word/2012/wordml" xmlns:w16cex="http://schemas.microsoft.com/office/word/2018/wordml/cex" xmlns:w16cid="http://schemas.microsoft.com/office/word/2016/wordml/cid" xmlns:w16="http://schemas.microsoft.com/office/word/2018/wordml" xmlns:w16se="http://schemas.microsoft.com/office/word/2015/wordml/symex" xmlns:wpg="http://schemas.microsoft.com/office/word/2010/wordprocessingGroup" xmlns:wpi="http://schemas.microsoft.com/office/word/2010/wordprocessingInk" xmlns:wne="http://schemas.microsoft.com/office/word/2006/wordml" xmlns:wps="http://schemas.microsoft.com/office/word/2010/wordprocessingShape" mc:Ignorable="w14 w15 w16se w16cid w16 w16cex wp14">
+<w:numbering xmlns:wpc="http://schemas.microsoft.com/office/word/2010/wordprocessingCanvas" xmlns:cx="http://schemas.microsoft.com/office/drawing/2014/chartex" xmlns:cx1="http://schemas.microsoft.com/office/drawing/2015/9/8/chartex" xmlns:cx2="http://schemas.microsoft.com/office/drawing/2015/10/21/chartex" xmlns:cx3="http://schemas.microsoft.com/office/drawing/2016/5/9/chartex" xmlns:cx4="http://schemas.microsoft.com/office/drawing/2016/5/10/chartex" xmlns:cx5="http://schemas.microsoft.com/office/drawing/2016/5/11/chartex" xmlns:cx6="http://schemas.microsoft.com/office/drawing/2016/5/12/chartex" xmlns:cx7="http://schemas.microsoft.com/office/drawing/2016/5/13/chartex" xmlns:cx8="http://schemas.microsoft.com/office/drawing/2016/5/14/chartex" xmlns:mc="http://schemas.openxmlformats.org/markup-compatibility/2006" xmlns:aink="http://schemas.microsoft.com/office/drawing/2016/ink" xmlns:am3d="http://schemas.microsoft.com/office/drawing/2017/model3d" xmlns:o="urn:schemas-microsoft-com:office:office" xmlns:oel="http://schemas.microsoft.com/office/2019/extlst" xmlns:r="http://schemas.openxmlformats.org/officeDocument/2006/relationships" xmlns:m="http://schemas.openxmlformats.org/officeDocument/2006/math" xmlns:v="urn:schemas-microsoft-com:vml" xmlns:wp14="http://schemas.microsoft.com/office/word/2010/wordprocessingDrawing" xmlns:wp="http://schemas.openxmlformats.org/drawingml/2006/wordprocessingDrawing" xmlns:w10="urn:schemas-microsoft-com:office:word" xmlns:w="http://schemas.openxmlformats.org/wordprocessingml/2006/main" xmlns:w14="http://schemas.microsoft.com/office/word/2010/wordml" xmlns:w15="http://schemas.microsoft.com/office/word/2012/wordml" xmlns:w16cex="http://schemas.microsoft.com/office/word/2018/wordml/cex" xmlns:w16cid="http://schemas.microsoft.com/office/word/2016/wordml/cid" xmlns:w16="http://schemas.microsoft.com/office/word/2018/wordml" xmlns:w16sdtdh="http://schemas.microsoft.com/office/word/2020/wordml/sdtdatahash" xmlns:w16se="http://schemas.microsoft.com/office/word/2015/wordml/symex" xmlns:wpg="http://schemas.microsoft.com/office/word/2010/wordprocessingGroup" xmlns:wpi="http://schemas.microsoft.com/office/word/2010/wordprocessingInk" xmlns:wne="http://schemas.microsoft.com/office/word/2006/wordml" xmlns:wps="http://schemas.microsoft.com/office/word/2010/wordprocessingShape" mc:Ignorable="w14 w15 w16se w16cid w16 w16cex w16sdtdh wp14">
   <w:abstractNum w:abstractNumId="0" w15:restartNumberingAfterBreak="0">
     <w:nsid w:val="FFFFFF1D"/>
     <w:multiLevelType w:val="multilevel"/>
@@ -1243,6 +1964,119 @@
     </w:lvl>
   </w:abstractNum>
   <w:abstractNum w:abstractNumId="10" w15:restartNumberingAfterBreak="0">
+    <w:nsid w:val="59734B62"/>
+    <w:multiLevelType w:val="hybridMultilevel"/>
+    <w:tmpl w:val="5666147C"/>
+    <w:lvl w:ilvl="0" w:tplc="04090001">
+      <w:start w:val="1"/>
+      <w:numFmt w:val="bullet"/>
+      <w:lvlText w:val=""/>
+      <w:lvlJc w:val="left"/>
+      <w:pPr>
+        <w:ind w:left="720" w:hanging="360"/>
+      </w:pPr>
+      <w:rPr>
+        <w:rFonts w:ascii="Symbol" w:hAnsi="Symbol" w:hint="default"/>
+      </w:rPr>
+    </w:lvl>
+    <w:lvl w:ilvl="1" w:tplc="04090003" w:tentative="1">
+      <w:start w:val="1"/>
+      <w:numFmt w:val="bullet"/>
+      <w:lvlText w:val="o"/>
+      <w:lvlJc w:val="left"/>
+      <w:pPr>
+        <w:ind w:left="1440" w:hanging="360"/>
+      </w:pPr>
+      <w:rPr>
+        <w:rFonts w:ascii="Courier New" w:hAnsi="Courier New" w:cs="Courier New" w:hint="default"/>
+      </w:rPr>
+    </w:lvl>
+    <w:lvl w:ilvl="2" w:tplc="04090005" w:tentative="1">
+      <w:start w:val="1"/>
+      <w:numFmt w:val="bullet"/>
+      <w:lvlText w:val=""/>
+      <w:lvlJc w:val="left"/>
+      <w:pPr>
+        <w:ind w:left="2160" w:hanging="360"/>
+      </w:pPr>
+      <w:rPr>
+        <w:rFonts w:ascii="Wingdings" w:hAnsi="Wingdings" w:hint="default"/>
+      </w:rPr>
+    </w:lvl>
+    <w:lvl w:ilvl="3" w:tplc="04090001" w:tentative="1">
+      <w:start w:val="1"/>
+      <w:numFmt w:val="bullet"/>
+      <w:lvlText w:val=""/>
+      <w:lvlJc w:val="left"/>
+      <w:pPr>
+        <w:ind w:left="2880" w:hanging="360"/>
+      </w:pPr>
+      <w:rPr>
+        <w:rFonts w:ascii="Symbol" w:hAnsi="Symbol" w:hint="default"/>
+      </w:rPr>
+    </w:lvl>
+    <w:lvl w:ilvl="4" w:tplc="04090003" w:tentative="1">
+      <w:start w:val="1"/>
+      <w:numFmt w:val="bullet"/>
+      <w:lvlText w:val="o"/>
+      <w:lvlJc w:val="left"/>
+      <w:pPr>
+        <w:ind w:left="3600" w:hanging="360"/>
+      </w:pPr>
+      <w:rPr>
+        <w:rFonts w:ascii="Courier New" w:hAnsi="Courier New" w:cs="Courier New" w:hint="default"/>
+      </w:rPr>
+    </w:lvl>
+    <w:lvl w:ilvl="5" w:tplc="04090005" w:tentative="1">
+      <w:start w:val="1"/>
+      <w:numFmt w:val="bullet"/>
+      <w:lvlText w:val=""/>
+      <w:lvlJc w:val="left"/>
+      <w:pPr>
+        <w:ind w:left="4320" w:hanging="360"/>
+      </w:pPr>
+      <w:rPr>
+        <w:rFonts w:ascii="Wingdings" w:hAnsi="Wingdings" w:hint="default"/>
+      </w:rPr>
+    </w:lvl>
+    <w:lvl w:ilvl="6" w:tplc="04090001" w:tentative="1">
+      <w:start w:val="1"/>
+      <w:numFmt w:val="bullet"/>
+      <w:lvlText w:val=""/>
+      <w:lvlJc w:val="left"/>
+      <w:pPr>
+        <w:ind w:left="5040" w:hanging="360"/>
+      </w:pPr>
+      <w:rPr>
+        <w:rFonts w:ascii="Symbol" w:hAnsi="Symbol" w:hint="default"/>
+      </w:rPr>
+    </w:lvl>
+    <w:lvl w:ilvl="7" w:tplc="04090003" w:tentative="1">
+      <w:start w:val="1"/>
+      <w:numFmt w:val="bullet"/>
+      <w:lvlText w:val="o"/>
+      <w:lvlJc w:val="left"/>
+      <w:pPr>
+        <w:ind w:left="5760" w:hanging="360"/>
+      </w:pPr>
+      <w:rPr>
+        <w:rFonts w:ascii="Courier New" w:hAnsi="Courier New" w:cs="Courier New" w:hint="default"/>
+      </w:rPr>
+    </w:lvl>
+    <w:lvl w:ilvl="8" w:tplc="04090005" w:tentative="1">
+      <w:start w:val="1"/>
+      <w:numFmt w:val="bullet"/>
+      <w:lvlText w:val=""/>
+      <w:lvlJc w:val="left"/>
+      <w:pPr>
+        <w:ind w:left="6480" w:hanging="360"/>
+      </w:pPr>
+      <w:rPr>
+        <w:rFonts w:ascii="Wingdings" w:hAnsi="Wingdings" w:hint="default"/>
+      </w:rPr>
+    </w:lvl>
+  </w:abstractNum>
+  <w:abstractNum w:abstractNumId="11" w15:restartNumberingAfterBreak="0">
     <w:nsid w:val="59F41D64"/>
     <w:multiLevelType w:val="hybridMultilevel"/>
     <w:tmpl w:val="52DAD6E2"/>
@@ -1328,7 +2162,7 @@
       </w:pPr>
     </w:lvl>
   </w:abstractNum>
-  <w:abstractNum w:abstractNumId="11" w15:restartNumberingAfterBreak="0">
+  <w:abstractNum w:abstractNumId="12" w15:restartNumberingAfterBreak="0">
     <w:nsid w:val="5FB97CF4"/>
     <w:multiLevelType w:val="hybridMultilevel"/>
     <w:tmpl w:val="FA3090A6"/>
@@ -1441,7 +2275,7 @@
       </w:rPr>
     </w:lvl>
   </w:abstractNum>
-  <w:abstractNum w:abstractNumId="12" w15:restartNumberingAfterBreak="0">
+  <w:abstractNum w:abstractNumId="13" w15:restartNumberingAfterBreak="0">
     <w:nsid w:val="61886D3F"/>
     <w:multiLevelType w:val="hybridMultilevel"/>
     <w:tmpl w:val="A2485728"/>
@@ -1554,7 +2388,7 @@
       </w:pPr>
     </w:lvl>
   </w:abstractNum>
-  <w:abstractNum w:abstractNumId="13" w15:restartNumberingAfterBreak="0">
+  <w:abstractNum w:abstractNumId="14" w15:restartNumberingAfterBreak="0">
     <w:nsid w:val="70967F9D"/>
     <w:multiLevelType w:val="hybridMultilevel"/>
     <w:tmpl w:val="FEC2E282"/>
@@ -1640,7 +2474,7 @@
       </w:pPr>
     </w:lvl>
   </w:abstractNum>
-  <w:abstractNum w:abstractNumId="14" w15:restartNumberingAfterBreak="0">
+  <w:abstractNum w:abstractNumId="15" w15:restartNumberingAfterBreak="0">
     <w:nsid w:val="7BA778C8"/>
     <w:multiLevelType w:val="hybridMultilevel"/>
     <w:tmpl w:val="1854AE4A"/>
@@ -1729,7 +2563,7 @@
       </w:pPr>
     </w:lvl>
   </w:abstractNum>
-  <w:abstractNum w:abstractNumId="15" w15:restartNumberingAfterBreak="0">
+  <w:abstractNum w:abstractNumId="16" w15:restartNumberingAfterBreak="0">
     <w:nsid w:val="7EE60B80"/>
     <w:multiLevelType w:val="hybridMultilevel"/>
     <w:tmpl w:val="D7323C0C"/>
@@ -1815,16 +2649,16 @@
       </w:pPr>
     </w:lvl>
   </w:abstractNum>
-  <w:num w:numId="1">
+  <w:num w:numId="1" w16cid:durableId="252322341">
     <w:abstractNumId w:val="9"/>
   </w:num>
-  <w:num w:numId="2">
-    <w:abstractNumId w:val="12"/>
+  <w:num w:numId="2" w16cid:durableId="1843353802">
+    <w:abstractNumId w:val="13"/>
   </w:num>
-  <w:num w:numId="3">
+  <w:num w:numId="3" w16cid:durableId="1301155382">
     <w:abstractNumId w:val="3"/>
   </w:num>
-  <w:num w:numId="4">
+  <w:num w:numId="4" w16cid:durableId="297074809">
     <w:abstractNumId w:val="9"/>
     <w:lvlOverride w:ilvl="0">
       <w:startOverride w:val="1"/>
@@ -1854,59 +2688,62 @@
       <w:startOverride w:val="1"/>
     </w:lvlOverride>
   </w:num>
-  <w:num w:numId="5">
+  <w:num w:numId="5" w16cid:durableId="1490370259">
     <w:abstractNumId w:val="0"/>
   </w:num>
-  <w:num w:numId="6">
+  <w:num w:numId="6" w16cid:durableId="1445735279">
     <w:abstractNumId w:val="6"/>
   </w:num>
-  <w:num w:numId="7">
+  <w:num w:numId="7" w16cid:durableId="483355909">
     <w:abstractNumId w:val="2"/>
   </w:num>
-  <w:num w:numId="8">
+  <w:num w:numId="8" w16cid:durableId="331295458">
     <w:abstractNumId w:val="1"/>
   </w:num>
-  <w:num w:numId="9">
+  <w:num w:numId="9" w16cid:durableId="577325460">
     <w:abstractNumId w:val="9"/>
   </w:num>
-  <w:num w:numId="10">
+  <w:num w:numId="10" w16cid:durableId="643852676">
     <w:abstractNumId w:val="6"/>
   </w:num>
-  <w:num w:numId="11">
+  <w:num w:numId="11" w16cid:durableId="597450198">
     <w:abstractNumId w:val="9"/>
   </w:num>
-  <w:num w:numId="12">
+  <w:num w:numId="12" w16cid:durableId="831600964">
+    <w:abstractNumId w:val="16"/>
+  </w:num>
+  <w:num w:numId="13" w16cid:durableId="1315060408">
+    <w:abstractNumId w:val="8"/>
+  </w:num>
+  <w:num w:numId="14" w16cid:durableId="1028337666">
+    <w:abstractNumId w:val="5"/>
+  </w:num>
+  <w:num w:numId="15" w16cid:durableId="8989686">
+    <w:abstractNumId w:val="12"/>
+  </w:num>
+  <w:num w:numId="16" w16cid:durableId="1220093533">
+    <w:abstractNumId w:val="11"/>
+  </w:num>
+  <w:num w:numId="17" w16cid:durableId="340856094">
+    <w:abstractNumId w:val="7"/>
+  </w:num>
+  <w:num w:numId="18" w16cid:durableId="684555952">
     <w:abstractNumId w:val="15"/>
   </w:num>
-  <w:num w:numId="13">
-    <w:abstractNumId w:val="8"/>
-  </w:num>
-  <w:num w:numId="14">
-    <w:abstractNumId w:val="5"/>
-  </w:num>
-  <w:num w:numId="15">
-    <w:abstractNumId w:val="11"/>
-  </w:num>
-  <w:num w:numId="16">
-    <w:abstractNumId w:val="10"/>
-  </w:num>
-  <w:num w:numId="17">
-    <w:abstractNumId w:val="7"/>
-  </w:num>
-  <w:num w:numId="18">
+  <w:num w:numId="19" w16cid:durableId="1163230772">
     <w:abstractNumId w:val="14"/>
   </w:num>
-  <w:num w:numId="19">
-    <w:abstractNumId w:val="13"/>
+  <w:num w:numId="20" w16cid:durableId="765199429">
+    <w:abstractNumId w:val="4"/>
   </w:num>
-  <w:num w:numId="20">
-    <w:abstractNumId w:val="4"/>
+  <w:num w:numId="21" w16cid:durableId="1933464413">
+    <w:abstractNumId w:val="10"/>
   </w:num>
 </w:numbering>
 </file>
 
 <file path=word/styles.xml><?xml version="1.0" encoding="utf-8"?>
-<w:styles xmlns:mc="http://schemas.openxmlformats.org/markup-compatibility/2006" xmlns:r="http://schemas.openxmlformats.org/officeDocument/2006/relationships" xmlns:w="http://schemas.openxmlformats.org/wordprocessingml/2006/main" xmlns:w14="http://schemas.microsoft.com/office/word/2010/wordml" xmlns:w15="http://schemas.microsoft.com/office/word/2012/wordml" xmlns:w16cex="http://schemas.microsoft.com/office/word/2018/wordml/cex" xmlns:w16cid="http://schemas.microsoft.com/office/word/2016/wordml/cid" xmlns:w16="http://schemas.microsoft.com/office/word/2018/wordml" xmlns:w16se="http://schemas.microsoft.com/office/word/2015/wordml/symex" mc:Ignorable="w14 w15 w16se w16cid w16 w16cex">
+<w:styles xmlns:mc="http://schemas.openxmlformats.org/markup-compatibility/2006" xmlns:r="http://schemas.openxmlformats.org/officeDocument/2006/relationships" xmlns:w="http://schemas.openxmlformats.org/wordprocessingml/2006/main" xmlns:w14="http://schemas.microsoft.com/office/word/2010/wordml" xmlns:w15="http://schemas.microsoft.com/office/word/2012/wordml" xmlns:w16cex="http://schemas.microsoft.com/office/word/2018/wordml/cex" xmlns:w16cid="http://schemas.microsoft.com/office/word/2016/wordml/cid" xmlns:w16="http://schemas.microsoft.com/office/word/2018/wordml" xmlns:w16sdtdh="http://schemas.microsoft.com/office/word/2020/wordml/sdtdatahash" xmlns:w16se="http://schemas.microsoft.com/office/word/2015/wordml/symex" mc:Ignorable="w14 w15 w16se w16cid w16 w16cex w16sdtdh">
   <w:docDefaults>
     <w:rPrDefault>
       <w:rPr>
@@ -2013,7 +2850,7 @@
     <w:lsdException w:name="E-mail Signature" w:semiHidden="1" w:unhideWhenUsed="1"/>
     <w:lsdException w:name="HTML Top of Form" w:semiHidden="1" w:unhideWhenUsed="1"/>
     <w:lsdException w:name="HTML Bottom of Form" w:semiHidden="1" w:unhideWhenUsed="1"/>
-    <w:lsdException w:name="Normal (Web)" w:semiHidden="1" w:unhideWhenUsed="1"/>
+    <w:lsdException w:name="Normal (Web)" w:semiHidden="1" w:uiPriority="99" w:unhideWhenUsed="1"/>
     <w:lsdException w:name="HTML Acronym" w:semiHidden="1" w:unhideWhenUsed="1"/>
     <w:lsdException w:name="HTML Address" w:semiHidden="1" w:unhideWhenUsed="1"/>
     <w:lsdException w:name="HTML Cite" w:semiHidden="1" w:unhideWhenUsed="1"/>
@@ -2689,7 +3526,642 @@
       <w:contextualSpacing/>
     </w:pPr>
   </w:style>
+  <w:style w:type="paragraph" w:styleId="NormalWeb">
+    <w:name w:val="Normal (Web)"/>
+    <w:basedOn w:val="Normal"/>
+    <w:uiPriority w:val="99"/>
+    <w:unhideWhenUsed/>
+    <w:rsid w:val="001F38AB"/>
+    <w:pPr>
+      <w:spacing w:before="100" w:beforeAutospacing="1" w:after="100" w:afterAutospacing="1"/>
+    </w:pPr>
+    <w:rPr>
+      <w:rFonts w:ascii="Times New Roman" w:hAnsi="Times New Roman"/>
+    </w:rPr>
+  </w:style>
+  <w:style w:type="character" w:styleId="PlaceholderText">
+    <w:name w:val="Placeholder Text"/>
+    <w:basedOn w:val="DefaultParagraphFont"/>
+    <w:uiPriority w:val="67"/>
+    <w:semiHidden/>
+    <w:rsid w:val="00287320"/>
+    <w:rPr>
+      <w:color w:val="666666"/>
+    </w:rPr>
+  </w:style>
+  <w:style w:type="paragraph" w:customStyle="1" w:styleId="bibliography">
+    <w:name w:val="bibliography"/>
+    <w:basedOn w:val="Normal"/>
+    <w:rsid w:val="00287320"/>
+    <w:pPr>
+      <w:spacing w:before="100" w:beforeAutospacing="1" w:after="100" w:afterAutospacing="1"/>
+    </w:pPr>
+    <w:rPr>
+      <w:rFonts w:ascii="Times New Roman" w:eastAsiaTheme="minorEastAsia" w:hAnsi="Times New Roman"/>
+    </w:rPr>
+  </w:style>
 </w:styles>
+</file>
+
+<file path=word/glossary/document.xml><?xml version="1.0" encoding="utf-8"?>
+<w:glossaryDocument xmlns:wpc="http://schemas.microsoft.com/office/word/2010/wordprocessingCanvas" xmlns:cx="http://schemas.microsoft.com/office/drawing/2014/chartex" xmlns:cx1="http://schemas.microsoft.com/office/drawing/2015/9/8/chartex" xmlns:cx2="http://schemas.microsoft.com/office/drawing/2015/10/21/chartex" xmlns:cx3="http://schemas.microsoft.com/office/drawing/2016/5/9/chartex" xmlns:cx4="http://schemas.microsoft.com/office/drawing/2016/5/10/chartex" xmlns:cx5="http://schemas.microsoft.com/office/drawing/2016/5/11/chartex" xmlns:cx6="http://schemas.microsoft.com/office/drawing/2016/5/12/chartex" xmlns:cx7="http://schemas.microsoft.com/office/drawing/2016/5/13/chartex" xmlns:cx8="http://schemas.microsoft.com/office/drawing/2016/5/14/chartex" xmlns:mc="http://schemas.openxmlformats.org/markup-compatibility/2006" xmlns:aink="http://schemas.microsoft.com/office/drawing/2016/ink" xmlns:am3d="http://schemas.microsoft.com/office/drawing/2017/model3d" xmlns:o="urn:schemas-microsoft-com:office:office" xmlns:oel="http://schemas.microsoft.com/office/2019/extlst" xmlns:r="http://schemas.openxmlformats.org/officeDocument/2006/relationships" xmlns:m="http://schemas.openxmlformats.org/officeDocument/2006/math" xmlns:v="urn:schemas-microsoft-com:vml" xmlns:wp14="http://schemas.microsoft.com/office/word/2010/wordprocessingDrawing" xmlns:wp="http://schemas.openxmlformats.org/drawingml/2006/wordprocessingDrawing" xmlns:w10="urn:schemas-microsoft-com:office:word" xmlns:w="http://schemas.openxmlformats.org/wordprocessingml/2006/main" xmlns:w14="http://schemas.microsoft.com/office/word/2010/wordml" xmlns:w15="http://schemas.microsoft.com/office/word/2012/wordml" xmlns:w16cex="http://schemas.microsoft.com/office/word/2018/wordml/cex" xmlns:w16cid="http://schemas.microsoft.com/office/word/2016/wordml/cid" xmlns:w16="http://schemas.microsoft.com/office/word/2018/wordml" xmlns:w16sdtdh="http://schemas.microsoft.com/office/word/2020/wordml/sdtdatahash" xmlns:w16se="http://schemas.microsoft.com/office/word/2015/wordml/symex" xmlns:wpg="http://schemas.microsoft.com/office/word/2010/wordprocessingGroup" xmlns:wpi="http://schemas.microsoft.com/office/word/2010/wordprocessingInk" xmlns:wne="http://schemas.microsoft.com/office/word/2006/wordml" xmlns:wps="http://schemas.microsoft.com/office/word/2010/wordprocessingShape" mc:Ignorable="w14 w15 w16se w16cid w16 w16cex w16sdtdh wp14">
+  <w:docParts>
+    <w:docPart>
+      <w:docPartPr>
+        <w:name w:val="DefaultPlaceholder_-1854013440"/>
+        <w:category>
+          <w:name w:val="General"/>
+          <w:gallery w:val="placeholder"/>
+        </w:category>
+        <w:types>
+          <w:type w:val="bbPlcHdr"/>
+        </w:types>
+        <w:behaviors>
+          <w:behavior w:val="content"/>
+        </w:behaviors>
+        <w:guid w:val="{AEA43155-B35C-F446-B3A0-96A658A0BE0A}"/>
+      </w:docPartPr>
+      <w:docPartBody>
+        <w:p>
+          <w:r>
+            <w:rPr>
+              <w:rStyle w:val="PlaceholderText"/>
+            </w:rPr>
+            <w:t>Click or tap here to enter text.</w:t>
+          </w:r>
+        </w:p>
+      </w:docPartBody>
+    </w:docPart>
+  </w:docParts>
+</w:glossaryDocument>
+</file>
+
+<file path=word/glossary/fontTable.xml><?xml version="1.0" encoding="utf-8"?>
+<w:fonts xmlns:mc="http://schemas.openxmlformats.org/markup-compatibility/2006" xmlns:r="http://schemas.openxmlformats.org/officeDocument/2006/relationships" xmlns:w="http://schemas.openxmlformats.org/wordprocessingml/2006/main" xmlns:w14="http://schemas.microsoft.com/office/word/2010/wordml" xmlns:w15="http://schemas.microsoft.com/office/word/2012/wordml" xmlns:w16cex="http://schemas.microsoft.com/office/word/2018/wordml/cex" xmlns:w16cid="http://schemas.microsoft.com/office/word/2016/wordml/cid" xmlns:w16="http://schemas.microsoft.com/office/word/2018/wordml" xmlns:w16sdtdh="http://schemas.microsoft.com/office/word/2020/wordml/sdtdatahash" xmlns:w16se="http://schemas.microsoft.com/office/word/2015/wordml/symex" mc:Ignorable="w14 w15 w16se w16cid w16 w16cex w16sdtdh">
+  <w:font w:name="Symbol">
+    <w:panose1 w:val="05050102010706020507"/>
+    <w:charset w:val="02"/>
+    <w:family w:val="decorative"/>
+    <w:pitch w:val="variable"/>
+    <w:sig w:usb0="00000000" w:usb1="10000000" w:usb2="00000000" w:usb3="00000000" w:csb0="80000000" w:csb1="00000000"/>
+  </w:font>
+  <w:font w:name="Times New Roman">
+    <w:panose1 w:val="02020603050405020304"/>
+    <w:charset w:val="00"/>
+    <w:family w:val="roman"/>
+    <w:pitch w:val="variable"/>
+    <w:sig w:usb0="E0002EFF" w:usb1="C000785B" w:usb2="00000009" w:usb3="00000000" w:csb0="000001FF" w:csb1="00000000"/>
+  </w:font>
+  <w:font w:name="Courier New">
+    <w:panose1 w:val="02070309020205020404"/>
+    <w:charset w:val="00"/>
+    <w:family w:val="modern"/>
+    <w:pitch w:val="fixed"/>
+    <w:sig w:usb0="E0002EFF" w:usb1="C0007843" w:usb2="00000009" w:usb3="00000000" w:csb0="000001FF" w:csb1="00000000"/>
+  </w:font>
+  <w:font w:name="Wingdings">
+    <w:panose1 w:val="05000000000000000000"/>
+    <w:charset w:val="4D"/>
+    <w:family w:val="decorative"/>
+    <w:pitch w:val="variable"/>
+    <w:sig w:usb0="00000003" w:usb1="00000000" w:usb2="00000000" w:usb3="00000000" w:csb0="80000001" w:csb1="00000000"/>
+  </w:font>
+  <w:font w:name="Arial">
+    <w:panose1 w:val="020B0604020202020204"/>
+    <w:charset w:val="00"/>
+    <w:family w:val="swiss"/>
+    <w:pitch w:val="variable"/>
+    <w:sig w:usb0="E0002EFF" w:usb1="C000785B" w:usb2="00000009" w:usb3="00000000" w:csb0="000001FF" w:csb1="00000000"/>
+  </w:font>
+  <w:font w:name="MS Gothic">
+    <w:altName w:val="ＭＳ ゴシック"/>
+    <w:panose1 w:val="020B0609070205080204"/>
+    <w:charset w:val="80"/>
+    <w:family w:val="modern"/>
+    <w:pitch w:val="fixed"/>
+    <w:sig w:usb0="E00002FF" w:usb1="6AC7FDFB" w:usb2="08000012" w:usb3="00000000" w:csb0="0002009F" w:csb1="00000000"/>
+  </w:font>
+  <w:font w:name="Lucida Grande">
+    <w:panose1 w:val="020B0600040502020204"/>
+    <w:charset w:val="00"/>
+    <w:family w:val="swiss"/>
+    <w:pitch w:val="variable"/>
+    <w:sig w:usb0="E1000AEF" w:usb1="5000A1FF" w:usb2="00000000" w:usb3="00000000" w:csb0="000001BF" w:csb1="00000000"/>
+  </w:font>
+  <w:font w:name="MS Mincho">
+    <w:altName w:val="ＭＳ 明朝"/>
+    <w:panose1 w:val="02020609040205080304"/>
+    <w:charset w:val="80"/>
+    <w:family w:val="modern"/>
+    <w:pitch w:val="fixed"/>
+    <w:sig w:usb0="E00002FF" w:usb1="6AC7FDFB" w:usb2="08000012" w:usb3="00000000" w:csb0="0002009F" w:csb1="00000000"/>
+  </w:font>
+  <w:font w:name="Helvetica">
+    <w:panose1 w:val="00000000000000000000"/>
+    <w:charset w:val="00"/>
+    <w:family w:val="auto"/>
+    <w:pitch w:val="variable"/>
+    <w:sig w:usb0="E00002FF" w:usb1="5000785B" w:usb2="00000000" w:usb3="00000000" w:csb0="0000019F" w:csb1="00000000"/>
+  </w:font>
+  <w:font w:name="Calibri">
+    <w:panose1 w:val="020F0502020204030204"/>
+    <w:charset w:val="00"/>
+    <w:family w:val="swiss"/>
+    <w:pitch w:val="variable"/>
+    <w:sig w:usb0="E0002AFF" w:usb1="C000247B" w:usb2="00000009" w:usb3="00000000" w:csb0="000001FF" w:csb1="00000000"/>
+  </w:font>
+  <w:font w:name="Calibri Light">
+    <w:panose1 w:val="020F0302020204030204"/>
+    <w:charset w:val="00"/>
+    <w:family w:val="swiss"/>
+    <w:pitch w:val="variable"/>
+    <w:sig w:usb0="E0002AFF" w:usb1="C000247B" w:usb2="00000009" w:usb3="00000000" w:csb0="000001FF" w:csb1="00000000"/>
+  </w:font>
+</w:fonts>
+</file>
+
+<file path=word/glossary/settings.xml><?xml version="1.0" encoding="utf-8"?>
+<w:settings xmlns:mc="http://schemas.openxmlformats.org/markup-compatibility/2006" xmlns:o="urn:schemas-microsoft-com:office:office" xmlns:r="http://schemas.openxmlformats.org/officeDocument/2006/relationships" xmlns:m="http://schemas.openxmlformats.org/officeDocument/2006/math" xmlns:v="urn:schemas-microsoft-com:vml" xmlns:w10="urn:schemas-microsoft-com:office:word" xmlns:w="http://schemas.openxmlformats.org/wordprocessingml/2006/main" xmlns:w14="http://schemas.microsoft.com/office/word/2010/wordml" xmlns:w15="http://schemas.microsoft.com/office/word/2012/wordml" xmlns:w16cex="http://schemas.microsoft.com/office/word/2018/wordml/cex" xmlns:w16cid="http://schemas.microsoft.com/office/word/2016/wordml/cid" xmlns:w16="http://schemas.microsoft.com/office/word/2018/wordml" xmlns:w16sdtdh="http://schemas.microsoft.com/office/word/2020/wordml/sdtdatahash" xmlns:w16se="http://schemas.microsoft.com/office/word/2015/wordml/symex" xmlns:sl="http://schemas.openxmlformats.org/schemaLibrary/2006/main" mc:Ignorable="w14 w15 w16se w16cid w16 w16cex w16sdtdh">
+  <w:view w:val="normal"/>
+  <w:defaultTabStop w:val="720"/>
+  <w:characterSpacingControl w:val="doNotCompress"/>
+  <w:compat>
+    <w:useFELayout/>
+    <w:compatSetting w:name="compatibilityMode" w:uri="http://schemas.microsoft.com/office/word" w:val="15"/>
+    <w:compatSetting w:name="overrideTableStyleFontSizeAndJustification" w:uri="http://schemas.microsoft.com/office/word" w:val="1"/>
+    <w:compatSetting w:name="enableOpenTypeFeatures" w:uri="http://schemas.microsoft.com/office/word" w:val="1"/>
+    <w:compatSetting w:name="doNotFlipMirrorIndents" w:uri="http://schemas.microsoft.com/office/word" w:val="1"/>
+    <w:compatSetting w:name="differentiateMultirowTableHeaders" w:uri="http://schemas.microsoft.com/office/word" w:val="1"/>
+    <w:compatSetting w:name="useWord2013TrackBottomHyphenation" w:uri="http://schemas.microsoft.com/office/word" w:val="0"/>
+  </w:compat>
+  <w:rsids>
+    <w:rsidRoot w:val="003335EE"/>
+    <w:rsid w:val="003335EE"/>
+    <w:rsid w:val="00DC00BF"/>
+  </w:rsids>
+  <m:mathPr>
+    <m:mathFont m:val="Cambria Math"/>
+    <m:brkBin m:val="before"/>
+    <m:brkBinSub m:val="--"/>
+    <m:smallFrac m:val="0"/>
+    <m:dispDef/>
+    <m:lMargin m:val="0"/>
+    <m:rMargin m:val="0"/>
+    <m:defJc m:val="centerGroup"/>
+    <m:wrapIndent m:val="1440"/>
+    <m:intLim m:val="subSup"/>
+    <m:naryLim m:val="undOvr"/>
+  </m:mathPr>
+  <w:themeFontLang w:val="en-US"/>
+  <w:clrSchemeMapping w:bg1="light1" w:t1="dark1" w:bg2="light2" w:t2="dark2" w:accent1="accent1" w:accent2="accent2" w:accent3="accent3" w:accent4="accent4" w:accent5="accent5" w:accent6="accent6" w:hyperlink="hyperlink" w:followedHyperlink="followedHyperlink"/>
+  <w:decimalSymbol w:val="."/>
+  <w:listSeparator w:val=","/>
+  <w15:chartTrackingRefBased/>
+</w:settings>
+</file>
+
+<file path=word/glossary/styles.xml><?xml version="1.0" encoding="utf-8"?>
+<w:styles xmlns:mc="http://schemas.openxmlformats.org/markup-compatibility/2006" xmlns:r="http://schemas.openxmlformats.org/officeDocument/2006/relationships" xmlns:w="http://schemas.openxmlformats.org/wordprocessingml/2006/main" xmlns:w14="http://schemas.microsoft.com/office/word/2010/wordml" xmlns:w15="http://schemas.microsoft.com/office/word/2012/wordml" xmlns:w16cex="http://schemas.microsoft.com/office/word/2018/wordml/cex" xmlns:w16cid="http://schemas.microsoft.com/office/word/2016/wordml/cid" xmlns:w16="http://schemas.microsoft.com/office/word/2018/wordml" xmlns:w16sdtdh="http://schemas.microsoft.com/office/word/2020/wordml/sdtdatahash" xmlns:w16se="http://schemas.microsoft.com/office/word/2015/wordml/symex" mc:Ignorable="w14 w15 w16se w16cid w16 w16cex w16sdtdh">
+  <w:docDefaults>
+    <w:rPrDefault>
+      <w:rPr>
+        <w:rFonts w:asciiTheme="minorHAnsi" w:eastAsiaTheme="minorEastAsia" w:hAnsiTheme="minorHAnsi" w:cstheme="minorBidi"/>
+        <w:kern w:val="2"/>
+        <w:sz w:val="24"/>
+        <w:szCs w:val="24"/>
+        <w:lang w:val="en-US" w:eastAsia="en-US" w:bidi="ar-SA"/>
+        <w14:ligatures w14:val="standardContextual"/>
+      </w:rPr>
+    </w:rPrDefault>
+    <w:pPrDefault/>
+  </w:docDefaults>
+  <w:latentStyles w:defLockedState="0" w:defUIPriority="99" w:defSemiHidden="0" w:defUnhideWhenUsed="0" w:defQFormat="0" w:count="376">
+    <w:lsdException w:name="Normal" w:uiPriority="0" w:qFormat="1"/>
+    <w:lsdException w:name="heading 1" w:uiPriority="9" w:qFormat="1"/>
+    <w:lsdException w:name="heading 2" w:semiHidden="1" w:uiPriority="9" w:unhideWhenUsed="1" w:qFormat="1"/>
+    <w:lsdException w:name="heading 3" w:semiHidden="1" w:uiPriority="9" w:unhideWhenUsed="1" w:qFormat="1"/>
+    <w:lsdException w:name="heading 4" w:semiHidden="1" w:uiPriority="9" w:unhideWhenUsed="1" w:qFormat="1"/>
+    <w:lsdException w:name="heading 5" w:semiHidden="1" w:uiPriority="9" w:unhideWhenUsed="1" w:qFormat="1"/>
+    <w:lsdException w:name="heading 6" w:semiHidden="1" w:uiPriority="9" w:unhideWhenUsed="1" w:qFormat="1"/>
+    <w:lsdException w:name="heading 7" w:semiHidden="1" w:uiPriority="9" w:unhideWhenUsed="1" w:qFormat="1"/>
+    <w:lsdException w:name="heading 8" w:semiHidden="1" w:uiPriority="9" w:unhideWhenUsed="1" w:qFormat="1"/>
+    <w:lsdException w:name="heading 9" w:semiHidden="1" w:uiPriority="9" w:unhideWhenUsed="1" w:qFormat="1"/>
+    <w:lsdException w:name="index 1" w:semiHidden="1" w:unhideWhenUsed="1"/>
+    <w:lsdException w:name="index 2" w:semiHidden="1" w:unhideWhenUsed="1"/>
+    <w:lsdException w:name="index 3" w:semiHidden="1" w:unhideWhenUsed="1"/>
+    <w:lsdException w:name="index 4" w:semiHidden="1" w:unhideWhenUsed="1"/>
+    <w:lsdException w:name="index 5" w:semiHidden="1" w:unhideWhenUsed="1"/>
+    <w:lsdException w:name="index 6" w:semiHidden="1" w:unhideWhenUsed="1"/>
+    <w:lsdException w:name="index 7" w:semiHidden="1" w:unhideWhenUsed="1"/>
+    <w:lsdException w:name="index 8" w:semiHidden="1" w:unhideWhenUsed="1"/>
+    <w:lsdException w:name="index 9" w:semiHidden="1" w:unhideWhenUsed="1"/>
+    <w:lsdException w:name="toc 1" w:semiHidden="1" w:uiPriority="39" w:unhideWhenUsed="1"/>
+    <w:lsdException w:name="toc 2" w:semiHidden="1" w:uiPriority="39" w:unhideWhenUsed="1"/>
+    <w:lsdException w:name="toc 3" w:semiHidden="1" w:uiPriority="39" w:unhideWhenUsed="1"/>
+    <w:lsdException w:name="toc 4" w:semiHidden="1" w:uiPriority="39" w:unhideWhenUsed="1"/>
+    <w:lsdException w:name="toc 5" w:semiHidden="1" w:uiPriority="39" w:unhideWhenUsed="1"/>
+    <w:lsdException w:name="toc 6" w:semiHidden="1" w:uiPriority="39" w:unhideWhenUsed="1"/>
+    <w:lsdException w:name="toc 7" w:semiHidden="1" w:uiPriority="39" w:unhideWhenUsed="1"/>
+    <w:lsdException w:name="toc 8" w:semiHidden="1" w:uiPriority="39" w:unhideWhenUsed="1"/>
+    <w:lsdException w:name="toc 9" w:semiHidden="1" w:uiPriority="39" w:unhideWhenUsed="1"/>
+    <w:lsdException w:name="Normal Indent" w:semiHidden="1" w:unhideWhenUsed="1"/>
+    <w:lsdException w:name="footnote text" w:semiHidden="1" w:unhideWhenUsed="1"/>
+    <w:lsdException w:name="annotation text" w:semiHidden="1" w:unhideWhenUsed="1"/>
+    <w:lsdException w:name="header" w:semiHidden="1" w:unhideWhenUsed="1"/>
+    <w:lsdException w:name="footer" w:semiHidden="1" w:unhideWhenUsed="1"/>
+    <w:lsdException w:name="index heading" w:semiHidden="1" w:unhideWhenUsed="1"/>
+    <w:lsdException w:name="caption" w:semiHidden="1" w:uiPriority="35" w:unhideWhenUsed="1" w:qFormat="1"/>
+    <w:lsdException w:name="table of figures" w:semiHidden="1" w:unhideWhenUsed="1"/>
+    <w:lsdException w:name="envelope address" w:semiHidden="1" w:unhideWhenUsed="1"/>
+    <w:lsdException w:name="envelope return" w:semiHidden="1" w:unhideWhenUsed="1"/>
+    <w:lsdException w:name="footnote reference" w:semiHidden="1" w:unhideWhenUsed="1"/>
+    <w:lsdException w:name="annotation reference" w:semiHidden="1" w:unhideWhenUsed="1"/>
+    <w:lsdException w:name="line number" w:semiHidden="1" w:unhideWhenUsed="1"/>
+    <w:lsdException w:name="page number" w:semiHidden="1" w:unhideWhenUsed="1"/>
+    <w:lsdException w:name="endnote reference" w:semiHidden="1" w:unhideWhenUsed="1"/>
+    <w:lsdException w:name="endnote text" w:semiHidden="1" w:unhideWhenUsed="1"/>
+    <w:lsdException w:name="table of authorities" w:semiHidden="1" w:unhideWhenUsed="1"/>
+    <w:lsdException w:name="macro" w:semiHidden="1" w:unhideWhenUsed="1"/>
+    <w:lsdException w:name="toa heading" w:semiHidden="1" w:unhideWhenUsed="1"/>
+    <w:lsdException w:name="List" w:semiHidden="1" w:unhideWhenUsed="1"/>
+    <w:lsdException w:name="List Bullet" w:semiHidden="1" w:unhideWhenUsed="1"/>
+    <w:lsdException w:name="List Number" w:semiHidden="1" w:unhideWhenUsed="1"/>
+    <w:lsdException w:name="List 2" w:semiHidden="1" w:unhideWhenUsed="1"/>
+    <w:lsdException w:name="List 3" w:semiHidden="1" w:unhideWhenUsed="1"/>
+    <w:lsdException w:name="List 4" w:semiHidden="1" w:unhideWhenUsed="1"/>
+    <w:lsdException w:name="List 5" w:semiHidden="1" w:unhideWhenUsed="1"/>
+    <w:lsdException w:name="List Bullet 2" w:semiHidden="1" w:unhideWhenUsed="1"/>
+    <w:lsdException w:name="List Bullet 3" w:semiHidden="1" w:unhideWhenUsed="1"/>
+    <w:lsdException w:name="List Bullet 4" w:semiHidden="1" w:unhideWhenUsed="1"/>
+    <w:lsdException w:name="List Bullet 5" w:semiHidden="1" w:unhideWhenUsed="1"/>
+    <w:lsdException w:name="List Number 2" w:semiHidden="1" w:unhideWhenUsed="1"/>
+    <w:lsdException w:name="List Number 3" w:semiHidden="1" w:unhideWhenUsed="1"/>
+    <w:lsdException w:name="List Number 4" w:semiHidden="1" w:unhideWhenUsed="1"/>
+    <w:lsdException w:name="List Number 5" w:semiHidden="1" w:unhideWhenUsed="1"/>
+    <w:lsdException w:name="Title" w:uiPriority="10" w:qFormat="1"/>
+    <w:lsdException w:name="Closing" w:semiHidden="1" w:unhideWhenUsed="1"/>
+    <w:lsdException w:name="Signature" w:semiHidden="1" w:unhideWhenUsed="1"/>
+    <w:lsdException w:name="Default Paragraph Font" w:semiHidden="1" w:uiPriority="1" w:unhideWhenUsed="1"/>
+    <w:lsdException w:name="Body Text" w:semiHidden="1" w:unhideWhenUsed="1"/>
+    <w:lsdException w:name="Body Text Indent" w:semiHidden="1" w:unhideWhenUsed="1"/>
+    <w:lsdException w:name="List Continue" w:semiHidden="1" w:unhideWhenUsed="1"/>
+    <w:lsdException w:name="List Continue 2" w:semiHidden="1" w:unhideWhenUsed="1"/>
+    <w:lsdException w:name="List Continue 3" w:semiHidden="1" w:unhideWhenUsed="1"/>
+    <w:lsdException w:name="List Continue 4" w:semiHidden="1" w:unhideWhenUsed="1"/>
+    <w:lsdException w:name="List Continue 5" w:semiHidden="1" w:unhideWhenUsed="1"/>
+    <w:lsdException w:name="Message Header" w:semiHidden="1" w:unhideWhenUsed="1"/>
+    <w:lsdException w:name="Subtitle" w:uiPriority="11" w:qFormat="1"/>
+    <w:lsdException w:name="Salutation" w:semiHidden="1" w:unhideWhenUsed="1"/>
+    <w:lsdException w:name="Date" w:semiHidden="1" w:unhideWhenUsed="1"/>
+    <w:lsdException w:name="Body Text First Indent" w:semiHidden="1" w:unhideWhenUsed="1"/>
+    <w:lsdException w:name="Body Text First Indent 2" w:semiHidden="1" w:unhideWhenUsed="1"/>
+    <w:lsdException w:name="Note Heading" w:semiHidden="1" w:unhideWhenUsed="1"/>
+    <w:lsdException w:name="Body Text 2" w:semiHidden="1" w:unhideWhenUsed="1"/>
+    <w:lsdException w:name="Body Text 3" w:semiHidden="1" w:unhideWhenUsed="1"/>
+    <w:lsdException w:name="Body Text Indent 2" w:semiHidden="1" w:unhideWhenUsed="1"/>
+    <w:lsdException w:name="Body Text Indent 3" w:semiHidden="1" w:unhideWhenUsed="1"/>
+    <w:lsdException w:name="Block Text" w:semiHidden="1" w:unhideWhenUsed="1"/>
+    <w:lsdException w:name="Hyperlink" w:semiHidden="1" w:unhideWhenUsed="1"/>
+    <w:lsdException w:name="FollowedHyperlink" w:semiHidden="1" w:unhideWhenUsed="1"/>
+    <w:lsdException w:name="Strong" w:uiPriority="22" w:qFormat="1"/>
+    <w:lsdException w:name="Emphasis" w:uiPriority="20" w:qFormat="1"/>
+    <w:lsdException w:name="Document Map" w:semiHidden="1" w:unhideWhenUsed="1"/>
+    <w:lsdException w:name="Plain Text" w:semiHidden="1" w:unhideWhenUsed="1"/>
+    <w:lsdException w:name="E-mail Signature" w:semiHidden="1" w:unhideWhenUsed="1"/>
+    <w:lsdException w:name="HTML Top of Form" w:semiHidden="1" w:unhideWhenUsed="1"/>
+    <w:lsdException w:name="HTML Bottom of Form" w:semiHidden="1" w:unhideWhenUsed="1"/>
+    <w:lsdException w:name="Normal (Web)" w:semiHidden="1" w:unhideWhenUsed="1"/>
+    <w:lsdException w:name="HTML Acronym" w:semiHidden="1" w:unhideWhenUsed="1"/>
+    <w:lsdException w:name="HTML Address" w:semiHidden="1" w:unhideWhenUsed="1"/>
+    <w:lsdException w:name="HTML Cite" w:semiHidden="1" w:unhideWhenUsed="1"/>
+    <w:lsdException w:name="HTML Code" w:semiHidden="1" w:unhideWhenUsed="1"/>
+    <w:lsdException w:name="HTML Definition" w:semiHidden="1" w:unhideWhenUsed="1"/>
+    <w:lsdException w:name="HTML Keyboard" w:semiHidden="1" w:unhideWhenUsed="1"/>
+    <w:lsdException w:name="HTML Preformatted" w:semiHidden="1" w:unhideWhenUsed="1"/>
+    <w:lsdException w:name="HTML Sample" w:semiHidden="1" w:unhideWhenUsed="1"/>
+    <w:lsdException w:name="HTML Typewriter" w:semiHidden="1" w:unhideWhenUsed="1"/>
+    <w:lsdException w:name="HTML Variable" w:semiHidden="1" w:unhideWhenUsed="1"/>
+    <w:lsdException w:name="Normal Table" w:semiHidden="1" w:unhideWhenUsed="1"/>
+    <w:lsdException w:name="annotation subject" w:semiHidden="1" w:unhideWhenUsed="1"/>
+    <w:lsdException w:name="No List" w:semiHidden="1" w:unhideWhenUsed="1"/>
+    <w:lsdException w:name="Outline List 1" w:semiHidden="1" w:unhideWhenUsed="1"/>
+    <w:lsdException w:name="Outline List 2" w:semiHidden="1" w:unhideWhenUsed="1"/>
+    <w:lsdException w:name="Outline List 3" w:semiHidden="1" w:unhideWhenUsed="1"/>
+    <w:lsdException w:name="Table Simple 1" w:semiHidden="1" w:unhideWhenUsed="1"/>
+    <w:lsdException w:name="Table Simple 2" w:semiHidden="1" w:unhideWhenUsed="1"/>
+    <w:lsdException w:name="Table Simple 3" w:semiHidden="1" w:unhideWhenUsed="1"/>
+    <w:lsdException w:name="Table Classic 1" w:semiHidden="1" w:unhideWhenUsed="1"/>
+    <w:lsdException w:name="Table Classic 2" w:semiHidden="1" w:unhideWhenUsed="1"/>
+    <w:lsdException w:name="Table Classic 3" w:semiHidden="1" w:unhideWhenUsed="1"/>
+    <w:lsdException w:name="Table Classic 4" w:semiHidden="1" w:unhideWhenUsed="1"/>
+    <w:lsdException w:name="Table Colorful 1" w:semiHidden="1" w:unhideWhenUsed="1"/>
+    <w:lsdException w:name="Table Colorful 2" w:semiHidden="1" w:unhideWhenUsed="1"/>
+    <w:lsdException w:name="Table Colorful 3" w:semiHidden="1" w:unhideWhenUsed="1"/>
+    <w:lsdException w:name="Table Columns 1" w:semiHidden="1" w:unhideWhenUsed="1"/>
+    <w:lsdException w:name="Table Columns 2" w:semiHidden="1" w:unhideWhenUsed="1"/>
+    <w:lsdException w:name="Table Columns 3" w:semiHidden="1" w:unhideWhenUsed="1"/>
+    <w:lsdException w:name="Table Columns 4" w:semiHidden="1" w:unhideWhenUsed="1"/>
+    <w:lsdException w:name="Table Columns 5" w:semiHidden="1" w:unhideWhenUsed="1"/>
+    <w:lsdException w:name="Table Grid 1" w:semiHidden="1" w:unhideWhenUsed="1"/>
+    <w:lsdException w:name="Table Grid 2" w:semiHidden="1" w:unhideWhenUsed="1"/>
+    <w:lsdException w:name="Table Grid 3" w:semiHidden="1" w:unhideWhenUsed="1"/>
+    <w:lsdException w:name="Table Grid 4" w:semiHidden="1" w:unhideWhenUsed="1"/>
+    <w:lsdException w:name="Table Grid 5" w:semiHidden="1" w:unhideWhenUsed="1"/>
+    <w:lsdException w:name="Table Grid 6" w:semiHidden="1" w:unhideWhenUsed="1"/>
+    <w:lsdException w:name="Table Grid 7" w:semiHidden="1" w:unhideWhenUsed="1"/>
+    <w:lsdException w:name="Table Grid 8" w:semiHidden="1" w:unhideWhenUsed="1"/>
+    <w:lsdException w:name="Table List 1" w:semiHidden="1" w:unhideWhenUsed="1"/>
+    <w:lsdException w:name="Table List 2" w:semiHidden="1" w:unhideWhenUsed="1"/>
+    <w:lsdException w:name="Table List 3" w:semiHidden="1" w:unhideWhenUsed="1"/>
+    <w:lsdException w:name="Table List 4" w:semiHidden="1" w:unhideWhenUsed="1"/>
+    <w:lsdException w:name="Table List 5" w:semiHidden="1" w:unhideWhenUsed="1"/>
+    <w:lsdException w:name="Table List 6" w:semiHidden="1" w:unhideWhenUsed="1"/>
+    <w:lsdException w:name="Table List 7" w:semiHidden="1" w:unhideWhenUsed="1"/>
+    <w:lsdException w:name="Table List 8" w:semiHidden="1" w:unhideWhenUsed="1"/>
+    <w:lsdException w:name="Table 3D effects 1" w:semiHidden="1" w:unhideWhenUsed="1"/>
+    <w:lsdException w:name="Table 3D effects 2" w:semiHidden="1" w:unhideWhenUsed="1"/>
+    <w:lsdException w:name="Table 3D effects 3" w:semiHidden="1" w:unhideWhenUsed="1"/>
+    <w:lsdException w:name="Table Contemporary" w:semiHidden="1" w:unhideWhenUsed="1"/>
+    <w:lsdException w:name="Table Elegant" w:semiHidden="1" w:unhideWhenUsed="1"/>
+    <w:lsdException w:name="Table Professional" w:semiHidden="1" w:unhideWhenUsed="1"/>
+    <w:lsdException w:name="Table Subtle 1" w:semiHidden="1" w:unhideWhenUsed="1"/>
+    <w:lsdException w:name="Table Subtle 2" w:semiHidden="1" w:unhideWhenUsed="1"/>
+    <w:lsdException w:name="Table Web 1" w:semiHidden="1" w:unhideWhenUsed="1"/>
+    <w:lsdException w:name="Table Web 2" w:semiHidden="1" w:unhideWhenUsed="1"/>
+    <w:lsdException w:name="Table Web 3" w:semiHidden="1" w:unhideWhenUsed="1"/>
+    <w:lsdException w:name="Balloon Text" w:semiHidden="1" w:unhideWhenUsed="1"/>
+    <w:lsdException w:name="Table Grid" w:uiPriority="39"/>
+    <w:lsdException w:name="Table Theme" w:semiHidden="1" w:unhideWhenUsed="1"/>
+    <w:lsdException w:name="Placeholder Text" w:semiHidden="1" w:uiPriority="67"/>
+    <w:lsdException w:name="No Spacing" w:uiPriority="1" w:qFormat="1"/>
+    <w:lsdException w:name="Light Shading" w:uiPriority="60"/>
+    <w:lsdException w:name="Light List" w:uiPriority="61"/>
+    <w:lsdException w:name="Light Grid" w:uiPriority="62"/>
+    <w:lsdException w:name="Medium Shading 1" w:uiPriority="63"/>
+    <w:lsdException w:name="Medium Shading 2" w:uiPriority="64"/>
+    <w:lsdException w:name="Medium List 1" w:uiPriority="65"/>
+    <w:lsdException w:name="Medium List 2" w:uiPriority="66"/>
+    <w:lsdException w:name="Medium Grid 1" w:uiPriority="67"/>
+    <w:lsdException w:name="Medium Grid 2" w:uiPriority="68"/>
+    <w:lsdException w:name="Medium Grid 3" w:uiPriority="69"/>
+    <w:lsdException w:name="Dark List" w:uiPriority="70"/>
+    <w:lsdException w:name="Colorful Shading" w:uiPriority="71"/>
+    <w:lsdException w:name="Colorful List" w:uiPriority="72"/>
+    <w:lsdException w:name="Colorful Grid" w:uiPriority="73"/>
+    <w:lsdException w:name="Light Shading Accent 1" w:uiPriority="60"/>
+    <w:lsdException w:name="Light List Accent 1" w:uiPriority="61"/>
+    <w:lsdException w:name="Light Grid Accent 1" w:uiPriority="62"/>
+    <w:lsdException w:name="Medium Shading 1 Accent 1" w:uiPriority="63"/>
+    <w:lsdException w:name="Medium Shading 2 Accent 1" w:uiPriority="64"/>
+    <w:lsdException w:name="Medium List 1 Accent 1" w:uiPriority="65"/>
+    <w:lsdException w:name="Revision" w:semiHidden="1"/>
+    <w:lsdException w:name="List Paragraph" w:uiPriority="34" w:qFormat="1"/>
+    <w:lsdException w:name="Quote" w:uiPriority="29" w:qFormat="1"/>
+    <w:lsdException w:name="Intense Quote" w:uiPriority="30" w:qFormat="1"/>
+    <w:lsdException w:name="Medium List 2 Accent 1" w:uiPriority="66"/>
+    <w:lsdException w:name="Medium Grid 1 Accent 1" w:uiPriority="67"/>
+    <w:lsdException w:name="Medium Grid 2 Accent 1" w:uiPriority="68"/>
+    <w:lsdException w:name="Medium Grid 3 Accent 1" w:uiPriority="69"/>
+    <w:lsdException w:name="Dark List Accent 1" w:uiPriority="70"/>
+    <w:lsdException w:name="Colorful Shading Accent 1" w:uiPriority="71"/>
+    <w:lsdException w:name="Colorful List Accent 1" w:uiPriority="72"/>
+    <w:lsdException w:name="Colorful Grid Accent 1" w:uiPriority="73"/>
+    <w:lsdException w:name="Light Shading Accent 2" w:uiPriority="60"/>
+    <w:lsdException w:name="Light List Accent 2" w:uiPriority="61"/>
+    <w:lsdException w:name="Light Grid Accent 2" w:uiPriority="62"/>
+    <w:lsdException w:name="Medium Shading 1 Accent 2" w:uiPriority="63"/>
+    <w:lsdException w:name="Medium Shading 2 Accent 2" w:uiPriority="64"/>
+    <w:lsdException w:name="Medium List 1 Accent 2" w:uiPriority="65"/>
+    <w:lsdException w:name="Medium List 2 Accent 2" w:uiPriority="66"/>
+    <w:lsdException w:name="Medium Grid 1 Accent 2" w:uiPriority="67"/>
+    <w:lsdException w:name="Medium Grid 2 Accent 2" w:uiPriority="68"/>
+    <w:lsdException w:name="Medium Grid 3 Accent 2" w:uiPriority="69"/>
+    <w:lsdException w:name="Dark List Accent 2" w:uiPriority="70"/>
+    <w:lsdException w:name="Colorful Shading Accent 2" w:uiPriority="71"/>
+    <w:lsdException w:name="Colorful List Accent 2" w:uiPriority="72"/>
+    <w:lsdException w:name="Colorful Grid Accent 2" w:uiPriority="73"/>
+    <w:lsdException w:name="Light Shading Accent 3" w:uiPriority="60"/>
+    <w:lsdException w:name="Light List Accent 3" w:uiPriority="61"/>
+    <w:lsdException w:name="Light Grid Accent 3" w:uiPriority="62"/>
+    <w:lsdException w:name="Medium Shading 1 Accent 3" w:uiPriority="63"/>
+    <w:lsdException w:name="Medium Shading 2 Accent 3" w:uiPriority="64"/>
+    <w:lsdException w:name="Medium List 1 Accent 3" w:uiPriority="65"/>
+    <w:lsdException w:name="Medium List 2 Accent 3" w:uiPriority="66"/>
+    <w:lsdException w:name="Medium Grid 1 Accent 3" w:uiPriority="67"/>
+    <w:lsdException w:name="Medium Grid 2 Accent 3" w:uiPriority="68"/>
+    <w:lsdException w:name="Medium Grid 3 Accent 3" w:uiPriority="69"/>
+    <w:lsdException w:name="Dark List Accent 3" w:uiPriority="70"/>
+    <w:lsdException w:name="Colorful Shading Accent 3" w:uiPriority="71"/>
+    <w:lsdException w:name="Colorful List Accent 3" w:uiPriority="72"/>
+    <w:lsdException w:name="Colorful Grid Accent 3" w:uiPriority="73"/>
+    <w:lsdException w:name="Light Shading Accent 4" w:uiPriority="60"/>
+    <w:lsdException w:name="Light List Accent 4" w:uiPriority="61"/>
+    <w:lsdException w:name="Light Grid Accent 4" w:uiPriority="62"/>
+    <w:lsdException w:name="Medium Shading 1 Accent 4" w:uiPriority="63"/>
+    <w:lsdException w:name="Medium Shading 2 Accent 4" w:uiPriority="64"/>
+    <w:lsdException w:name="Medium List 1 Accent 4" w:uiPriority="65"/>
+    <w:lsdException w:name="Medium List 2 Accent 4" w:uiPriority="66"/>
+    <w:lsdException w:name="Medium Grid 1 Accent 4" w:uiPriority="67"/>
+    <w:lsdException w:name="Medium Grid 2 Accent 4" w:uiPriority="68"/>
+    <w:lsdException w:name="Medium Grid 3 Accent 4" w:uiPriority="69"/>
+    <w:lsdException w:name="Dark List Accent 4" w:uiPriority="70"/>
+    <w:lsdException w:name="Colorful Shading Accent 4" w:uiPriority="71"/>
+    <w:lsdException w:name="Colorful List Accent 4" w:uiPriority="72"/>
+    <w:lsdException w:name="Colorful Grid Accent 4" w:uiPriority="73"/>
+    <w:lsdException w:name="Light Shading Accent 5" w:uiPriority="60"/>
+    <w:lsdException w:name="Light List Accent 5" w:uiPriority="61"/>
+    <w:lsdException w:name="Light Grid Accent 5" w:uiPriority="62"/>
+    <w:lsdException w:name="Medium Shading 1 Accent 5" w:uiPriority="63"/>
+    <w:lsdException w:name="Medium Shading 2 Accent 5" w:uiPriority="64"/>
+    <w:lsdException w:name="Medium List 1 Accent 5" w:uiPriority="65"/>
+    <w:lsdException w:name="Medium List 2 Accent 5" w:uiPriority="66"/>
+    <w:lsdException w:name="Medium Grid 1 Accent 5" w:uiPriority="67"/>
+    <w:lsdException w:name="Medium Grid 2 Accent 5" w:uiPriority="68"/>
+    <w:lsdException w:name="Medium Grid 3 Accent 5" w:uiPriority="69"/>
+    <w:lsdException w:name="Dark List Accent 5" w:uiPriority="70"/>
+    <w:lsdException w:name="Colorful Shading Accent 5" w:uiPriority="71"/>
+    <w:lsdException w:name="Colorful List Accent 5" w:uiPriority="72"/>
+    <w:lsdException w:name="Colorful Grid Accent 5" w:uiPriority="73"/>
+    <w:lsdException w:name="Light Shading Accent 6" w:uiPriority="60"/>
+    <w:lsdException w:name="Light List Accent 6" w:uiPriority="61"/>
+    <w:lsdException w:name="Light Grid Accent 6" w:uiPriority="62"/>
+    <w:lsdException w:name="Medium Shading 1 Accent 6" w:uiPriority="63"/>
+    <w:lsdException w:name="Medium Shading 2 Accent 6" w:uiPriority="64"/>
+    <w:lsdException w:name="Medium List 1 Accent 6" w:uiPriority="65"/>
+    <w:lsdException w:name="Medium List 2 Accent 6" w:uiPriority="66"/>
+    <w:lsdException w:name="Medium Grid 1 Accent 6" w:uiPriority="67"/>
+    <w:lsdException w:name="Medium Grid 2 Accent 6" w:uiPriority="68"/>
+    <w:lsdException w:name="Medium Grid 3 Accent 6" w:uiPriority="69"/>
+    <w:lsdException w:name="Dark List Accent 6" w:uiPriority="70"/>
+    <w:lsdException w:name="Colorful Shading Accent 6" w:uiPriority="71"/>
+    <w:lsdException w:name="Colorful List Accent 6" w:uiPriority="72"/>
+    <w:lsdException w:name="Colorful Grid Accent 6" w:uiPriority="73"/>
+    <w:lsdException w:name="Subtle Emphasis" w:uiPriority="19" w:qFormat="1"/>
+    <w:lsdException w:name="Intense Emphasis" w:uiPriority="21" w:qFormat="1"/>
+    <w:lsdException w:name="Subtle Reference" w:uiPriority="31" w:qFormat="1"/>
+    <w:lsdException w:name="Intense Reference" w:uiPriority="32" w:qFormat="1"/>
+    <w:lsdException w:name="Book Title" w:uiPriority="33" w:qFormat="1"/>
+    <w:lsdException w:name="Bibliography" w:semiHidden="1" w:uiPriority="37" w:unhideWhenUsed="1"/>
+    <w:lsdException w:name="TOC Heading" w:semiHidden="1" w:uiPriority="39" w:unhideWhenUsed="1" w:qFormat="1"/>
+    <w:lsdException w:name="Plain Table 1" w:uiPriority="41"/>
+    <w:lsdException w:name="Plain Table 2" w:uiPriority="42"/>
+    <w:lsdException w:name="Plain Table 3" w:uiPriority="43"/>
+    <w:lsdException w:name="Plain Table 4" w:uiPriority="44"/>
+    <w:lsdException w:name="Plain Table 5" w:uiPriority="45"/>
+    <w:lsdException w:name="Grid Table Light" w:uiPriority="40"/>
+    <w:lsdException w:name="Grid Table 1 Light" w:uiPriority="46"/>
+    <w:lsdException w:name="Grid Table 2" w:uiPriority="47"/>
+    <w:lsdException w:name="Grid Table 3" w:uiPriority="48"/>
+    <w:lsdException w:name="Grid Table 4" w:uiPriority="49"/>
+    <w:lsdException w:name="Grid Table 5 Dark" w:uiPriority="50"/>
+    <w:lsdException w:name="Grid Table 6 Colorful" w:uiPriority="51"/>
+    <w:lsdException w:name="Grid Table 7 Colorful" w:uiPriority="52"/>
+    <w:lsdException w:name="Grid Table 1 Light Accent 1" w:uiPriority="46"/>
+    <w:lsdException w:name="Grid Table 2 Accent 1" w:uiPriority="47"/>
+    <w:lsdException w:name="Grid Table 3 Accent 1" w:uiPriority="48"/>
+    <w:lsdException w:name="Grid Table 4 Accent 1" w:uiPriority="49"/>
+    <w:lsdException w:name="Grid Table 5 Dark Accent 1" w:uiPriority="50"/>
+    <w:lsdException w:name="Grid Table 6 Colorful Accent 1" w:uiPriority="51"/>
+    <w:lsdException w:name="Grid Table 7 Colorful Accent 1" w:uiPriority="52"/>
+    <w:lsdException w:name="Grid Table 1 Light Accent 2" w:uiPriority="46"/>
+    <w:lsdException w:name="Grid Table 2 Accent 2" w:uiPriority="47"/>
+    <w:lsdException w:name="Grid Table 3 Accent 2" w:uiPriority="48"/>
+    <w:lsdException w:name="Grid Table 4 Accent 2" w:uiPriority="49"/>
+    <w:lsdException w:name="Grid Table 5 Dark Accent 2" w:uiPriority="50"/>
+    <w:lsdException w:name="Grid Table 6 Colorful Accent 2" w:uiPriority="51"/>
+    <w:lsdException w:name="Grid Table 7 Colorful Accent 2" w:uiPriority="52"/>
+    <w:lsdException w:name="Grid Table 1 Light Accent 3" w:uiPriority="46"/>
+    <w:lsdException w:name="Grid Table 2 Accent 3" w:uiPriority="47"/>
+    <w:lsdException w:name="Grid Table 3 Accent 3" w:uiPriority="48"/>
+    <w:lsdException w:name="Grid Table 4 Accent 3" w:uiPriority="49"/>
+    <w:lsdException w:name="Grid Table 5 Dark Accent 3" w:uiPriority="50"/>
+    <w:lsdException w:name="Grid Table 6 Colorful Accent 3" w:uiPriority="51"/>
+    <w:lsdException w:name="Grid Table 7 Colorful Accent 3" w:uiPriority="52"/>
+    <w:lsdException w:name="Grid Table 1 Light Accent 4" w:uiPriority="46"/>
+    <w:lsdException w:name="Grid Table 2 Accent 4" w:uiPriority="47"/>
+    <w:lsdException w:name="Grid Table 3 Accent 4" w:uiPriority="48"/>
+    <w:lsdException w:name="Grid Table 4 Accent 4" w:uiPriority="49"/>
+    <w:lsdException w:name="Grid Table 5 Dark Accent 4" w:uiPriority="50"/>
+    <w:lsdException w:name="Grid Table 6 Colorful Accent 4" w:uiPriority="51"/>
+    <w:lsdException w:name="Grid Table 7 Colorful Accent 4" w:uiPriority="52"/>
+    <w:lsdException w:name="Grid Table 1 Light Accent 5" w:uiPriority="46"/>
+    <w:lsdException w:name="Grid Table 2 Accent 5" w:uiPriority="47"/>
+    <w:lsdException w:name="Grid Table 3 Accent 5" w:uiPriority="48"/>
+    <w:lsdException w:name="Grid Table 4 Accent 5" w:uiPriority="49"/>
+    <w:lsdException w:name="Grid Table 5 Dark Accent 5" w:uiPriority="50"/>
+    <w:lsdException w:name="Grid Table 6 Colorful Accent 5" w:uiPriority="51"/>
+    <w:lsdException w:name="Grid Table 7 Colorful Accent 5" w:uiPriority="52"/>
+    <w:lsdException w:name="Grid Table 1 Light Accent 6" w:uiPriority="46"/>
+    <w:lsdException w:name="Grid Table 2 Accent 6" w:uiPriority="47"/>
+    <w:lsdException w:name="Grid Table 3 Accent 6" w:uiPriority="48"/>
+    <w:lsdException w:name="Grid Table 4 Accent 6" w:uiPriority="49"/>
+    <w:lsdException w:name="Grid Table 5 Dark Accent 6" w:uiPriority="50"/>
+    <w:lsdException w:name="Grid Table 6 Colorful Accent 6" w:uiPriority="51"/>
+    <w:lsdException w:name="Grid Table 7 Colorful Accent 6" w:uiPriority="52"/>
+    <w:lsdException w:name="List Table 1 Light" w:uiPriority="46"/>
+    <w:lsdException w:name="List Table 2" w:uiPriority="47"/>
+    <w:lsdException w:name="List Table 3" w:uiPriority="48"/>
+    <w:lsdException w:name="List Table 4" w:uiPriority="49"/>
+    <w:lsdException w:name="List Table 5 Dark" w:uiPriority="50"/>
+    <w:lsdException w:name="List Table 6 Colorful" w:uiPriority="51"/>
+    <w:lsdException w:name="List Table 7 Colorful" w:uiPriority="52"/>
+    <w:lsdException w:name="List Table 1 Light Accent 1" w:uiPriority="46"/>
+    <w:lsdException w:name="List Table 2 Accent 1" w:uiPriority="47"/>
+    <w:lsdException w:name="List Table 3 Accent 1" w:uiPriority="48"/>
+    <w:lsdException w:name="List Table 4 Accent 1" w:uiPriority="49"/>
+    <w:lsdException w:name="List Table 5 Dark Accent 1" w:uiPriority="50"/>
+    <w:lsdException w:name="List Table 6 Colorful Accent 1" w:uiPriority="51"/>
+    <w:lsdException w:name="List Table 7 Colorful Accent 1" w:uiPriority="52"/>
+    <w:lsdException w:name="List Table 1 Light Accent 2" w:uiPriority="46"/>
+    <w:lsdException w:name="List Table 2 Accent 2" w:uiPriority="47"/>
+    <w:lsdException w:name="List Table 3 Accent 2" w:uiPriority="48"/>
+    <w:lsdException w:name="List Table 4 Accent 2" w:uiPriority="49"/>
+    <w:lsdException w:name="List Table 5 Dark Accent 2" w:uiPriority="50"/>
+    <w:lsdException w:name="List Table 6 Colorful Accent 2" w:uiPriority="51"/>
+    <w:lsdException w:name="List Table 7 Colorful Accent 2" w:uiPriority="52"/>
+    <w:lsdException w:name="List Table 1 Light Accent 3" w:uiPriority="46"/>
+    <w:lsdException w:name="List Table 2 Accent 3" w:uiPriority="47"/>
+    <w:lsdException w:name="List Table 3 Accent 3" w:uiPriority="48"/>
+    <w:lsdException w:name="List Table 4 Accent 3" w:uiPriority="49"/>
+    <w:lsdException w:name="List Table 5 Dark Accent 3" w:uiPriority="50"/>
+    <w:lsdException w:name="List Table 6 Colorful Accent 3" w:uiPriority="51"/>
+    <w:lsdException w:name="List Table 7 Colorful Accent 3" w:uiPriority="52"/>
+    <w:lsdException w:name="List Table 1 Light Accent 4" w:uiPriority="46"/>
+    <w:lsdException w:name="List Table 2 Accent 4" w:uiPriority="47"/>
+    <w:lsdException w:name="List Table 3 Accent 4" w:uiPriority="48"/>
+    <w:lsdException w:name="List Table 4 Accent 4" w:uiPriority="49"/>
+    <w:lsdException w:name="List Table 5 Dark Accent 4" w:uiPriority="50"/>
+    <w:lsdException w:name="List Table 6 Colorful Accent 4" w:uiPriority="51"/>
+    <w:lsdException w:name="List Table 7 Colorful Accent 4" w:uiPriority="52"/>
+    <w:lsdException w:name="List Table 1 Light Accent 5" w:uiPriority="46"/>
+    <w:lsdException w:name="List Table 2 Accent 5" w:uiPriority="47"/>
+    <w:lsdException w:name="List Table 3 Accent 5" w:uiPriority="48"/>
+    <w:lsdException w:name="List Table 4 Accent 5" w:uiPriority="49"/>
+    <w:lsdException w:name="List Table 5 Dark Accent 5" w:uiPriority="50"/>
+    <w:lsdException w:name="List Table 6 Colorful Accent 5" w:uiPriority="51"/>
+    <w:lsdException w:name="List Table 7 Colorful Accent 5" w:uiPriority="52"/>
+    <w:lsdException w:name="List Table 1 Light Accent 6" w:uiPriority="46"/>
+    <w:lsdException w:name="List Table 2 Accent 6" w:uiPriority="47"/>
+    <w:lsdException w:name="List Table 3 Accent 6" w:uiPriority="48"/>
+    <w:lsdException w:name="List Table 4 Accent 6" w:uiPriority="49"/>
+    <w:lsdException w:name="List Table 5 Dark Accent 6" w:uiPriority="50"/>
+    <w:lsdException w:name="List Table 6 Colorful Accent 6" w:uiPriority="51"/>
+    <w:lsdException w:name="List Table 7 Colorful Accent 6" w:uiPriority="52"/>
+    <w:lsdException w:name="Mention" w:semiHidden="1" w:unhideWhenUsed="1"/>
+    <w:lsdException w:name="Smart Hyperlink" w:semiHidden="1" w:unhideWhenUsed="1"/>
+    <w:lsdException w:name="Hashtag" w:semiHidden="1" w:unhideWhenUsed="1"/>
+    <w:lsdException w:name="Unresolved Mention" w:semiHidden="1" w:unhideWhenUsed="1"/>
+    <w:lsdException w:name="Smart Link" w:semiHidden="1" w:unhideWhenUsed="1"/>
+  </w:latentStyles>
+  <w:style w:type="paragraph" w:default="1" w:styleId="Normal">
+    <w:name w:val="Normal"/>
+    <w:qFormat/>
+  </w:style>
+  <w:style w:type="character" w:default="1" w:styleId="DefaultParagraphFont">
+    <w:name w:val="Default Paragraph Font"/>
+    <w:uiPriority w:val="1"/>
+    <w:semiHidden/>
+    <w:unhideWhenUsed/>
+  </w:style>
+  <w:style w:type="table" w:default="1" w:styleId="TableNormal">
+    <w:name w:val="Normal Table"/>
+    <w:uiPriority w:val="99"/>
+    <w:semiHidden/>
+    <w:unhideWhenUsed/>
+    <w:tblPr>
+      <w:tblInd w:w="0" w:type="dxa"/>
+      <w:tblCellMar>
+        <w:top w:w="0" w:type="dxa"/>
+        <w:left w:w="108" w:type="dxa"/>
+        <w:bottom w:w="0" w:type="dxa"/>
+        <w:right w:w="108" w:type="dxa"/>
+      </w:tblCellMar>
+    </w:tblPr>
+  </w:style>
+  <w:style w:type="numbering" w:default="1" w:styleId="NoList">
+    <w:name w:val="No List"/>
+    <w:uiPriority w:val="99"/>
+    <w:semiHidden/>
+    <w:unhideWhenUsed/>
+  </w:style>
+  <w:style w:type="character" w:styleId="PlaceholderText">
+    <w:name w:val="Placeholder Text"/>
+    <w:basedOn w:val="DefaultParagraphFont"/>
+    <w:uiPriority w:val="67"/>
+    <w:semiHidden/>
+    <w:rsid w:val="003335EE"/>
+    <w:rPr>
+      <w:color w:val="666666"/>
+    </w:rPr>
+  </w:style>
+</w:styles>
+</file>
+
+<file path=word/glossary/webSettings.xml><?xml version="1.0" encoding="utf-8"?>
+<w:webSettings xmlns:mc="http://schemas.openxmlformats.org/markup-compatibility/2006" xmlns:r="http://schemas.openxmlformats.org/officeDocument/2006/relationships" xmlns:w="http://schemas.openxmlformats.org/wordprocessingml/2006/main" xmlns:w14="http://schemas.microsoft.com/office/word/2010/wordml" xmlns:w15="http://schemas.microsoft.com/office/word/2012/wordml" xmlns:w16cex="http://schemas.microsoft.com/office/word/2018/wordml/cex" xmlns:w16cid="http://schemas.microsoft.com/office/word/2016/wordml/cid" xmlns:w16="http://schemas.microsoft.com/office/word/2018/wordml" xmlns:w16sdtdh="http://schemas.microsoft.com/office/word/2020/wordml/sdtdatahash" xmlns:w16se="http://schemas.microsoft.com/office/word/2015/wordml/symex" mc:Ignorable="w14 w15 w16se w16cid w16 w16cex w16sdtdh">
+  <w:optimizeForBrowser/>
+  <w:allowPNG/>
+</w:webSettings>
 </file>
 
 <file path=word/theme/theme1.xml><?xml version="1.0" encoding="utf-8"?>
@@ -2952,6 +4424,26 @@
 </a:theme>
 </file>
 
+<file path=word/webextensions/taskpanes.xml><?xml version="1.0" encoding="utf-8"?>
+<wetp:taskpanes xmlns:wetp="http://schemas.microsoft.com/office/webextensions/taskpanes/2010/11">
+  <wetp:taskpane dockstate="right" visibility="0" width="350" row="0">
+    <wetp:webextensionref xmlns:r="http://schemas.openxmlformats.org/officeDocument/2006/relationships" r:id="rId1"/>
+  </wetp:taskpane>
+</wetp:taskpanes>
+</file>
+
+<file path=word/webextensions/webextension1.xml><?xml version="1.0" encoding="utf-8"?>
+<we:webextension xmlns:we="http://schemas.microsoft.com/office/webextensions/webextension/2010/11" id="{9E049D04-F384-9940-884D-3206EF8B4D20}">
+  <we:reference id="55da0767-eb41-43c5-87ca-3799bace4589" version="1.0.1.0" store="EXCatalog" storeType="EXCatalog"/>
+  <we:alternateReferences>
+    <we:reference id="WA104380917" version="1.0.1.0" store="en-US" storeType="OMEX"/>
+  </we:alternateReferences>
+  <we:properties/>
+  <we:bindings/>
+  <we:snapshot xmlns:r="http://schemas.openxmlformats.org/officeDocument/2006/relationships"/>
+</we:webextension>
+</file>
+
 <file path=customXml/item1.xml><?xml version="1.0" encoding="utf-8"?>
 <b:Sources xmlns:b="http://schemas.openxmlformats.org/officeDocument/2006/bibliography" xmlns="http://schemas.openxmlformats.org/officeDocument/2006/bibliography" SelectedStyle="/APA.XSL" StyleName="APA"/>
 </file>

</xml_diff>

<commit_message>
Module 4 updated assignment
</commit_message>
<xml_diff>
--- a/Module4/Assignment/Module 4 Assignment v4.docx
+++ b/Module4/Assignment/Module 4 Assignment v4.docx
@@ -515,7 +515,25 @@
         <w:t>Tumor-induce immune suppression</w:t>
       </w:r>
       <w:r>
-        <w:t xml:space="preserve">: tumors secrete immunosuppressive factors such as TGF-beta, IL-10 which inhibit </w:t>
+        <w:t>: tumors secrete immunosuppressive factors such as TGF-beta, IL-10</w:t>
+      </w:r>
+      <w:r>
+        <w:t xml:space="preserve">, </w:t>
+      </w:r>
+      <w:r>
+        <w:t xml:space="preserve">or </w:t>
+      </w:r>
+      <w:r>
+        <w:t>IDO</w:t>
+      </w:r>
+      <w:r>
+        <w:t xml:space="preserve"> which</w:t>
+      </w:r>
+      <w:r>
+        <w:t>,</w:t>
+      </w:r>
+      <w:r>
+        <w:t xml:space="preserve"> inhibit </w:t>
       </w:r>
       <w:r>
         <w:t xml:space="preserve">immune stimulatory cytotoxic </w:t>
@@ -765,10 +783,7 @@
         <w:t xml:space="preserve">disease status biomarker; elevated serum MUC1 </w:t>
       </w:r>
       <w:r>
-        <w:t xml:space="preserve">levels </w:t>
-      </w:r>
-      <w:r>
-        <w:t xml:space="preserve">may indicate </w:t>
+        <w:t xml:space="preserve">levels may indicate </w:t>
       </w:r>
       <w:r>
         <w:t>aggressive tumor phenotype, increase metastatic risks or resistance to therapy</w:t>
@@ -818,7 +833,7 @@
         </w:p>
         <w:p>
           <w:pPr>
-            <w:pStyle w:val="bibliography"/>
+            <w:pStyle w:val="Bibliography1"/>
             <w:divId w:val="282158272"/>
             <w:rPr>
               <w:rFonts w:ascii="Arial" w:hAnsi="Arial" w:cs="Arial"/>
@@ -879,7 +894,7 @@
         </w:p>
         <w:p>
           <w:pPr>
-            <w:pStyle w:val="bibliography"/>
+            <w:pStyle w:val="Bibliography1"/>
             <w:divId w:val="282158272"/>
             <w:rPr>
               <w:rFonts w:ascii="Arial" w:hAnsi="Arial" w:cs="Arial"/>
@@ -1057,7 +1072,7 @@
                   </a:ln>
                   <a:extLst>
                     <a:ext uri="{FAA26D3D-D897-4be2-8F04-BA451C77F1D7}">
-                      <ma14:placeholderFlag xmlns="" xmlns:mo="http://schemas.microsoft.com/office/mac/office/2008/main" xmlns:mv="urn:schemas-microsoft-com:mac:vml" xmlns:o="urn:schemas-microsoft-com:office:office" xmlns:v="urn:schemas-microsoft-com:vml" xmlns:w10="urn:schemas-microsoft-com:office:word" xmlns:w="http://schemas.openxmlformats.org/wordprocessingml/2006/main" xmlns:ma14="http://schemas.microsoft.com/office/mac/drawingml/2011/main"/>
+                      <ma14:placeholderFlag xmlns:ma14="http://schemas.microsoft.com/office/mac/drawingml/2011/main" xmlns:w="http://schemas.openxmlformats.org/wordprocessingml/2006/main" xmlns:w10="urn:schemas-microsoft-com:office:word" xmlns:v="urn:schemas-microsoft-com:vml" xmlns:o="urn:schemas-microsoft-com:office:office" xmlns:mv="urn:schemas-microsoft-com:mac:vml" xmlns:mo="http://schemas.microsoft.com/office/mac/office/2008/main" xmlns=""/>
                     </a:ext>
                   </a:extLst>
                 </pic:spPr>
@@ -3549,8 +3564,8 @@
       <w:color w:val="666666"/>
     </w:rPr>
   </w:style>
-  <w:style w:type="paragraph" w:customStyle="1" w:styleId="bibliography">
-    <w:name w:val="bibliography"/>
+  <w:style w:type="paragraph" w:customStyle="1" w:styleId="Bibliography1">
+    <w:name w:val="Bibliography1"/>
     <w:basedOn w:val="Normal"/>
     <w:rsid w:val="00287320"/>
     <w:pPr>
@@ -3697,6 +3712,8 @@
   <w:rsids>
     <w:rsidRoot w:val="003335EE"/>
     <w:rsid w:val="003335EE"/>
+    <w:rsid w:val="00A60ADB"/>
+    <w:rsid w:val="00AA0972"/>
     <w:rsid w:val="00DC00BF"/>
   </w:rsids>
   <m:mathPr>

</xml_diff>